<commit_message>
text: rotary encoder, led light
</commit_message>
<xml_diff>
--- a/text/Sobotka-semestralni-prace.docx
+++ b/text/Sobotka-semestralni-prace.docx
@@ -11,7 +11,6 @@
           <w:bCs/>
           <w:sz w:val="40"/>
           <w:szCs w:val="40"/>
-          <w:lang w:val="cs-CZ"/>
         </w:rPr>
       </w:pPr>
       <w:r>
@@ -20,7 +19,6 @@
           <w:bCs/>
           <w:sz w:val="40"/>
           <w:szCs w:val="40"/>
-          <w:lang w:val="cs-CZ"/>
         </w:rPr>
         <w:t>Semestrální práce</w:t>
       </w:r>
@@ -32,14 +30,12 @@
         <w:rPr>
           <w:sz w:val="36"/>
           <w:szCs w:val="36"/>
-          <w:lang w:val="cs-CZ"/>
         </w:rPr>
       </w:pPr>
       <w:r>
         <w:rPr>
           <w:sz w:val="36"/>
           <w:szCs w:val="36"/>
-          <w:lang w:val="cs-CZ"/>
         </w:rPr>
         <w:t>FIT ČVUT</w:t>
       </w:r>
@@ -51,14 +47,12 @@
         <w:rPr>
           <w:sz w:val="36"/>
           <w:szCs w:val="36"/>
-          <w:lang w:val="cs-CZ"/>
         </w:rPr>
       </w:pPr>
       <w:r>
         <w:rPr>
           <w:sz w:val="36"/>
           <w:szCs w:val="36"/>
-          <w:lang w:val="cs-CZ"/>
         </w:rPr>
         <w:t>BI-ARD</w:t>
       </w:r>
@@ -72,7 +66,6 @@
           <w:bCs/>
           <w:sz w:val="36"/>
           <w:szCs w:val="36"/>
-          <w:lang w:val="cs-CZ"/>
         </w:rPr>
       </w:pPr>
       <w:r>
@@ -81,7 +74,6 @@
           <w:bCs/>
           <w:sz w:val="36"/>
           <w:szCs w:val="36"/>
-          <w:lang w:val="cs-CZ"/>
         </w:rPr>
         <w:t>Zařízení pro ovládání zvuku v počítači</w:t>
       </w:r>
@@ -93,7 +85,6 @@
         <w:rPr>
           <w:sz w:val="36"/>
           <w:szCs w:val="36"/>
-          <w:lang w:val="cs-CZ"/>
         </w:rPr>
       </w:pPr>
     </w:p>
@@ -104,7 +95,6 @@
         <w:rPr>
           <w:sz w:val="36"/>
           <w:szCs w:val="36"/>
-          <w:lang w:val="cs-CZ"/>
         </w:rPr>
       </w:pPr>
     </w:p>
@@ -115,7 +105,6 @@
         <w:rPr>
           <w:sz w:val="36"/>
           <w:szCs w:val="36"/>
-          <w:lang w:val="cs-CZ"/>
         </w:rPr>
       </w:pPr>
     </w:p>
@@ -126,7 +115,6 @@
         <w:rPr>
           <w:sz w:val="36"/>
           <w:szCs w:val="36"/>
-          <w:lang w:val="cs-CZ"/>
         </w:rPr>
       </w:pPr>
     </w:p>
@@ -137,7 +125,6 @@
         <w:rPr>
           <w:sz w:val="36"/>
           <w:szCs w:val="36"/>
-          <w:lang w:val="cs-CZ"/>
         </w:rPr>
       </w:pPr>
     </w:p>
@@ -148,7 +135,6 @@
         <w:rPr>
           <w:sz w:val="36"/>
           <w:szCs w:val="36"/>
-          <w:lang w:val="cs-CZ"/>
         </w:rPr>
       </w:pPr>
     </w:p>
@@ -159,7 +145,6 @@
         <w:rPr>
           <w:sz w:val="36"/>
           <w:szCs w:val="36"/>
-          <w:lang w:val="cs-CZ"/>
         </w:rPr>
       </w:pPr>
     </w:p>
@@ -170,7 +155,6 @@
         <w:rPr>
           <w:sz w:val="36"/>
           <w:szCs w:val="36"/>
-          <w:lang w:val="cs-CZ"/>
         </w:rPr>
       </w:pPr>
     </w:p>
@@ -181,7 +165,6 @@
         <w:rPr>
           <w:sz w:val="36"/>
           <w:szCs w:val="36"/>
-          <w:lang w:val="cs-CZ"/>
         </w:rPr>
       </w:pPr>
     </w:p>
@@ -192,7 +175,6 @@
         <w:rPr>
           <w:sz w:val="36"/>
           <w:szCs w:val="36"/>
-          <w:lang w:val="cs-CZ"/>
         </w:rPr>
       </w:pPr>
     </w:p>
@@ -203,7 +185,6 @@
         <w:rPr>
           <w:sz w:val="36"/>
           <w:szCs w:val="36"/>
-          <w:lang w:val="cs-CZ"/>
         </w:rPr>
       </w:pPr>
     </w:p>
@@ -214,7 +195,6 @@
         <w:rPr>
           <w:sz w:val="36"/>
           <w:szCs w:val="36"/>
-          <w:lang w:val="cs-CZ"/>
         </w:rPr>
       </w:pPr>
     </w:p>
@@ -225,7 +205,6 @@
         <w:rPr>
           <w:sz w:val="36"/>
           <w:szCs w:val="36"/>
-          <w:lang w:val="cs-CZ"/>
         </w:rPr>
       </w:pPr>
     </w:p>
@@ -236,7 +215,6 @@
         <w:rPr>
           <w:sz w:val="36"/>
           <w:szCs w:val="36"/>
-          <w:lang w:val="cs-CZ"/>
         </w:rPr>
       </w:pPr>
     </w:p>
@@ -247,14 +225,12 @@
         <w:rPr>
           <w:sz w:val="32"/>
           <w:szCs w:val="32"/>
-          <w:lang w:val="cs-CZ"/>
         </w:rPr>
       </w:pPr>
       <w:r>
         <w:rPr>
           <w:sz w:val="32"/>
           <w:szCs w:val="32"/>
-          <w:lang w:val="cs-CZ"/>
         </w:rPr>
         <w:t>Matěj Sobotka</w:t>
       </w:r>
@@ -266,28 +242,18 @@
         <w:rPr>
           <w:sz w:val="32"/>
           <w:szCs w:val="32"/>
-          <w:lang w:val="cs-CZ"/>
         </w:rPr>
       </w:pPr>
       <w:r>
         <w:rPr>
           <w:sz w:val="32"/>
           <w:szCs w:val="32"/>
-          <w:lang w:val="cs-CZ"/>
         </w:rPr>
         <w:t>LS 2023/2024</w:t>
       </w:r>
     </w:p>
     <w:p>
-      <w:pPr>
-        <w:rPr>
-          <w:lang w:val="cs-CZ"/>
-        </w:rPr>
-      </w:pPr>
-      <w:r>
-        <w:rPr>
-          <w:lang w:val="cs-CZ"/>
-        </w:rPr>
+      <w:r>
         <w:br w:type="page"/>
       </w:r>
     </w:p>
@@ -310,25 +276,16 @@
         <w:rPr>
           <w:rFonts w:eastAsiaTheme="minorEastAsia"/>
           <w:noProof/>
-          <w:lang w:val="cs-CZ" w:eastAsia="cs-CZ"/>
-        </w:rPr>
-      </w:pPr>
-      <w:r>
-        <w:rPr>
-          <w:lang w:val="cs-CZ"/>
-        </w:rPr>
+          <w:lang w:eastAsia="cs-CZ"/>
+        </w:rPr>
+      </w:pPr>
+      <w:r>
         <w:fldChar w:fldCharType="begin"/>
       </w:r>
       <w:r>
-        <w:rPr>
-          <w:lang w:val="cs-CZ"/>
-        </w:rPr>
         <w:instrText xml:space="preserve"> TOC \o "1-3" \h \z \t "sp_heading1,1,sp_heading2,2,sp_heading3,3" </w:instrText>
       </w:r>
       <w:r>
-        <w:rPr>
-          <w:lang w:val="cs-CZ"/>
-        </w:rPr>
         <w:fldChar w:fldCharType="separate"/>
       </w:r>
       <w:hyperlink w:anchor="_Toc162872859" w:history="1">
@@ -343,7 +300,7 @@
           <w:rPr>
             <w:rFonts w:eastAsiaTheme="minorEastAsia"/>
             <w:noProof/>
-            <w:lang w:val="cs-CZ" w:eastAsia="cs-CZ"/>
+            <w:lang w:eastAsia="cs-CZ"/>
           </w:rPr>
           <w:tab/>
         </w:r>
@@ -414,7 +371,7 @@
         <w:rPr>
           <w:rFonts w:eastAsiaTheme="minorEastAsia"/>
           <w:noProof/>
-          <w:lang w:val="cs-CZ" w:eastAsia="cs-CZ"/>
+          <w:lang w:eastAsia="cs-CZ"/>
         </w:rPr>
       </w:pPr>
       <w:hyperlink w:anchor="_Toc162872860" w:history="1">
@@ -429,7 +386,7 @@
           <w:rPr>
             <w:rFonts w:eastAsiaTheme="minorEastAsia"/>
             <w:noProof/>
-            <w:lang w:val="cs-CZ" w:eastAsia="cs-CZ"/>
+            <w:lang w:eastAsia="cs-CZ"/>
           </w:rPr>
           <w:tab/>
         </w:r>
@@ -500,7 +457,7 @@
         <w:rPr>
           <w:rFonts w:eastAsiaTheme="minorEastAsia"/>
           <w:noProof/>
-          <w:lang w:val="cs-CZ" w:eastAsia="cs-CZ"/>
+          <w:lang w:eastAsia="cs-CZ"/>
         </w:rPr>
       </w:pPr>
       <w:hyperlink w:anchor="_Toc162872861" w:history="1">
@@ -515,7 +472,7 @@
           <w:rPr>
             <w:rFonts w:eastAsiaTheme="minorEastAsia"/>
             <w:noProof/>
-            <w:lang w:val="cs-CZ" w:eastAsia="cs-CZ"/>
+            <w:lang w:eastAsia="cs-CZ"/>
           </w:rPr>
           <w:tab/>
         </w:r>
@@ -586,7 +543,7 @@
         <w:rPr>
           <w:rFonts w:eastAsiaTheme="minorEastAsia"/>
           <w:noProof/>
-          <w:lang w:val="cs-CZ" w:eastAsia="cs-CZ"/>
+          <w:lang w:eastAsia="cs-CZ"/>
         </w:rPr>
       </w:pPr>
       <w:hyperlink w:anchor="_Toc162872862" w:history="1">
@@ -601,7 +558,7 @@
           <w:rPr>
             <w:rFonts w:eastAsiaTheme="minorEastAsia"/>
             <w:noProof/>
-            <w:lang w:val="cs-CZ" w:eastAsia="cs-CZ"/>
+            <w:lang w:eastAsia="cs-CZ"/>
           </w:rPr>
           <w:tab/>
         </w:r>
@@ -672,7 +629,7 @@
         <w:rPr>
           <w:rFonts w:eastAsiaTheme="minorEastAsia"/>
           <w:noProof/>
-          <w:lang w:val="cs-CZ" w:eastAsia="cs-CZ"/>
+          <w:lang w:eastAsia="cs-CZ"/>
         </w:rPr>
       </w:pPr>
       <w:hyperlink w:anchor="_Toc162872863" w:history="1">
@@ -687,7 +644,7 @@
           <w:rPr>
             <w:rFonts w:eastAsiaTheme="minorEastAsia"/>
             <w:noProof/>
-            <w:lang w:val="cs-CZ" w:eastAsia="cs-CZ"/>
+            <w:lang w:eastAsia="cs-CZ"/>
           </w:rPr>
           <w:tab/>
         </w:r>
@@ -758,7 +715,7 @@
         <w:rPr>
           <w:rFonts w:eastAsiaTheme="minorEastAsia"/>
           <w:noProof/>
-          <w:lang w:val="cs-CZ" w:eastAsia="cs-CZ"/>
+          <w:lang w:eastAsia="cs-CZ"/>
         </w:rPr>
       </w:pPr>
       <w:hyperlink w:anchor="_Toc162872864" w:history="1">
@@ -773,7 +730,7 @@
           <w:rPr>
             <w:rFonts w:eastAsiaTheme="minorEastAsia"/>
             <w:noProof/>
-            <w:lang w:val="cs-CZ" w:eastAsia="cs-CZ"/>
+            <w:lang w:eastAsia="cs-CZ"/>
           </w:rPr>
           <w:tab/>
         </w:r>
@@ -844,7 +801,7 @@
         <w:rPr>
           <w:rFonts w:eastAsiaTheme="minorEastAsia"/>
           <w:noProof/>
-          <w:lang w:val="cs-CZ" w:eastAsia="cs-CZ"/>
+          <w:lang w:eastAsia="cs-CZ"/>
         </w:rPr>
       </w:pPr>
       <w:hyperlink w:anchor="_Toc162872865" w:history="1">
@@ -859,7 +816,7 @@
           <w:rPr>
             <w:rFonts w:eastAsiaTheme="minorEastAsia"/>
             <w:noProof/>
-            <w:lang w:val="cs-CZ" w:eastAsia="cs-CZ"/>
+            <w:lang w:eastAsia="cs-CZ"/>
           </w:rPr>
           <w:tab/>
         </w:r>
@@ -930,7 +887,7 @@
         <w:rPr>
           <w:rFonts w:eastAsiaTheme="minorEastAsia"/>
           <w:noProof/>
-          <w:lang w:val="cs-CZ" w:eastAsia="cs-CZ"/>
+          <w:lang w:eastAsia="cs-CZ"/>
         </w:rPr>
       </w:pPr>
       <w:hyperlink w:anchor="_Toc162872866" w:history="1">
@@ -945,7 +902,7 @@
           <w:rPr>
             <w:rFonts w:eastAsiaTheme="minorEastAsia"/>
             <w:noProof/>
-            <w:lang w:val="cs-CZ" w:eastAsia="cs-CZ"/>
+            <w:lang w:eastAsia="cs-CZ"/>
           </w:rPr>
           <w:tab/>
         </w:r>
@@ -1016,7 +973,7 @@
         <w:rPr>
           <w:rFonts w:eastAsiaTheme="minorEastAsia"/>
           <w:noProof/>
-          <w:lang w:val="cs-CZ" w:eastAsia="cs-CZ"/>
+          <w:lang w:eastAsia="cs-CZ"/>
         </w:rPr>
       </w:pPr>
       <w:hyperlink w:anchor="_Toc162872867" w:history="1">
@@ -1031,7 +988,7 @@
           <w:rPr>
             <w:rFonts w:eastAsiaTheme="minorEastAsia"/>
             <w:noProof/>
-            <w:lang w:val="cs-CZ" w:eastAsia="cs-CZ"/>
+            <w:lang w:eastAsia="cs-CZ"/>
           </w:rPr>
           <w:tab/>
         </w:r>
@@ -1093,23 +1050,12 @@
       </w:hyperlink>
     </w:p>
     <w:p>
-      <w:pPr>
-        <w:rPr>
-          <w:lang w:val="cs-CZ"/>
-        </w:rPr>
-      </w:pPr>
-      <w:r>
-        <w:rPr>
-          <w:lang w:val="cs-CZ"/>
-        </w:rPr>
+      <w:r>
         <w:fldChar w:fldCharType="end"/>
       </w:r>
     </w:p>
     <w:p>
       <w:pPr>
-        <w:rPr>
-          <w:lang w:val="cs-CZ"/>
-        </w:rPr>
         <w:sectPr>
           <w:footerReference w:type="even" r:id="rId8"/>
           <w:pgSz w:w="11906" w:h="16838"/>
@@ -1163,7 +1109,6 @@
       <w:pPr>
         <w:rPr>
           <w:szCs w:val="22"/>
-          <w:lang w:val="cs-CZ"/>
         </w:rPr>
       </w:pPr>
       <w:r>
@@ -1186,9 +1131,27 @@
     </w:p>
     <w:p>
       <w:pPr>
+        <w:pStyle w:val="spheading2"/>
+      </w:pPr>
+      <w:r>
+        <w:t>Použité součástky a popis funkcí</w:t>
+      </w:r>
+    </w:p>
+    <w:p>
+      <w:pPr>
+        <w:pStyle w:val="spnormal"/>
+      </w:pPr>
+      <w:r>
+        <w:t>Zařízení je vybaveno třemi rotačními enkodéry (dále jen enkodér). Při otáčení ve směru hodinových ručiček dochází ke zvyšování hlasitosti, při otáčení v opačném směru pak k snížení hlasitosti. Tyto rotační enkodéry jsou také vybaveny tlačítkem, které zprostředkovává funkci okamžitého ztlumení. Kolem každého enkodéru je kruh led diod, který signalizuje aktuální úroveň hlasitosti</w:t>
+      </w:r>
+      <w:r>
+        <w:t>, případně červeně signalizuje, že je aktivováno ztlumení.</w:t>
+      </w:r>
+    </w:p>
+    <w:p>
+      <w:pPr>
         <w:rPr>
           <w:szCs w:val="22"/>
-          <w:lang w:val="cs-CZ"/>
         </w:rPr>
       </w:pPr>
       <w:r>
@@ -1210,7 +1173,6 @@
       <w:pPr>
         <w:rPr>
           <w:szCs w:val="22"/>
-          <w:lang w:val="cs-CZ"/>
         </w:rPr>
       </w:pPr>
       <w:r>
@@ -1232,7 +1194,6 @@
       <w:pPr>
         <w:rPr>
           <w:szCs w:val="22"/>
-          <w:lang w:val="cs-CZ"/>
         </w:rPr>
       </w:pPr>
       <w:r>
@@ -1254,7 +1215,6 @@
       <w:pPr>
         <w:rPr>
           <w:szCs w:val="22"/>
-          <w:lang w:val="cs-CZ"/>
         </w:rPr>
       </w:pPr>
       <w:r>
@@ -1276,7 +1236,6 @@
       <w:pPr>
         <w:rPr>
           <w:szCs w:val="22"/>
-          <w:lang w:val="cs-CZ"/>
         </w:rPr>
       </w:pPr>
       <w:r>
@@ -1298,7 +1257,6 @@
       <w:pPr>
         <w:rPr>
           <w:szCs w:val="22"/>
-          <w:lang w:val="cs-CZ"/>
         </w:rPr>
       </w:pPr>
       <w:r>
@@ -1320,7 +1278,6 @@
       <w:pPr>
         <w:rPr>
           <w:szCs w:val="22"/>
-          <w:lang w:val="cs-CZ"/>
         </w:rPr>
       </w:pPr>
       <w:r>
@@ -1648,7 +1605,7 @@
         <w:kern w:val="2"/>
         <w:sz w:val="24"/>
         <w:szCs w:val="24"/>
-        <w:lang w:eastAsia="en-US" w:bidi="ar-SA"/>
+        <w:lang w:val="cs-CZ" w:eastAsia="en-US" w:bidi="ar-SA"/>
         <w14:ligatures w14:val="standardContextual"/>
       </w:rPr>
     </w:rPrDefault>
@@ -2278,7 +2235,6 @@
       <w:b/>
       <w:sz w:val="36"/>
       <w:szCs w:val="22"/>
-      <w:lang w:val="cs-CZ"/>
     </w:rPr>
   </w:style>
   <w:style w:type="paragraph" w:customStyle="1" w:styleId="spheading1notoc">
@@ -2296,7 +2252,6 @@
       <w:b/>
       <w:sz w:val="36"/>
       <w:szCs w:val="22"/>
-      <w:lang w:val="cs-CZ"/>
     </w:rPr>
   </w:style>
   <w:style w:type="paragraph" w:customStyle="1" w:styleId="spheading2">
@@ -2318,7 +2273,6 @@
       <w:b/>
       <w:sz w:val="32"/>
       <w:szCs w:val="22"/>
-      <w:lang w:val="cs-CZ"/>
     </w:rPr>
   </w:style>
   <w:style w:type="paragraph" w:customStyle="1" w:styleId="spheading3">
@@ -2340,7 +2294,6 @@
       <w:b/>
       <w:sz w:val="28"/>
       <w:szCs w:val="22"/>
-      <w:lang w:val="cs-CZ"/>
     </w:rPr>
   </w:style>
   <w:style w:type="paragraph" w:customStyle="1" w:styleId="spnormal">
@@ -2355,7 +2308,6 @@
     </w:pPr>
     <w:rPr>
       <w:szCs w:val="22"/>
-      <w:lang w:val="cs-CZ"/>
     </w:rPr>
   </w:style>
   <w:style w:type="character" w:customStyle="1" w:styleId="Heading1Char">

</xml_diff>

<commit_message>
text: added chapter 2
</commit_message>
<xml_diff>
--- a/text/Sobotka-semestralni-prace.docx
+++ b/text/Sobotka-semestralni-prace.docx
@@ -276,7 +276,7 @@
         <w:rPr>
           <w:rFonts w:eastAsiaTheme="minorEastAsia"/>
           <w:noProof/>
-          <w:lang w:eastAsia="cs-CZ"/>
+          <w:lang w:val="en-CZ" w:eastAsia="en-GB"/>
         </w:rPr>
       </w:pPr>
       <w:r>
@@ -288,7 +288,7 @@
       <w:r>
         <w:fldChar w:fldCharType="separate"/>
       </w:r>
-      <w:hyperlink w:anchor="_Toc162872859" w:history="1">
+      <w:hyperlink w:anchor="_Toc164680072" w:history="1">
         <w:r>
           <w:rPr>
             <w:rStyle w:val="Hyperlink"/>
@@ -300,7 +300,7 @@
           <w:rPr>
             <w:rFonts w:eastAsiaTheme="minorEastAsia"/>
             <w:noProof/>
-            <w:lang w:eastAsia="cs-CZ"/>
+            <w:lang w:val="en-CZ" w:eastAsia="en-GB"/>
           </w:rPr>
           <w:tab/>
         </w:r>
@@ -330,7 +330,7 @@
             <w:noProof/>
             <w:webHidden/>
           </w:rPr>
-          <w:instrText xml:space="preserve"> PAGEREF _Toc162872859 \h </w:instrText>
+          <w:instrText xml:space="preserve"> PAGEREF _Toc164680072 \h </w:instrText>
         </w:r>
         <w:r>
           <w:rPr>
@@ -371,10 +371,10 @@
         <w:rPr>
           <w:rFonts w:eastAsiaTheme="minorEastAsia"/>
           <w:noProof/>
-          <w:lang w:eastAsia="cs-CZ"/>
-        </w:rPr>
-      </w:pPr>
-      <w:hyperlink w:anchor="_Toc162872860" w:history="1">
+          <w:lang w:val="en-CZ" w:eastAsia="en-GB"/>
+        </w:rPr>
+      </w:pPr>
+      <w:hyperlink w:anchor="_Toc164680073" w:history="1">
         <w:r>
           <w:rPr>
             <w:rStyle w:val="Hyperlink"/>
@@ -386,7 +386,7 @@
           <w:rPr>
             <w:rFonts w:eastAsiaTheme="minorEastAsia"/>
             <w:noProof/>
-            <w:lang w:eastAsia="cs-CZ"/>
+            <w:lang w:val="en-CZ" w:eastAsia="en-GB"/>
           </w:rPr>
           <w:tab/>
         </w:r>
@@ -395,7 +395,7 @@
             <w:rStyle w:val="Hyperlink"/>
             <w:noProof/>
           </w:rPr>
-          <w:t>Teoretický rozbor a popis zařízení</w:t>
+          <w:t>Teoretický rozbor</w:t>
         </w:r>
         <w:r>
           <w:rPr>
@@ -416,7 +416,7 @@
             <w:noProof/>
             <w:webHidden/>
           </w:rPr>
-          <w:instrText xml:space="preserve"> PAGEREF _Toc162872860 \h </w:instrText>
+          <w:instrText xml:space="preserve"> PAGEREF _Toc164680073 \h </w:instrText>
         </w:r>
         <w:r>
           <w:rPr>
@@ -437,6 +437,600 @@
             <w:webHidden/>
           </w:rPr>
           <w:t>4</w:t>
+        </w:r>
+        <w:r>
+          <w:rPr>
+            <w:noProof/>
+            <w:webHidden/>
+          </w:rPr>
+          <w:fldChar w:fldCharType="end"/>
+        </w:r>
+      </w:hyperlink>
+    </w:p>
+    <w:p>
+      <w:pPr>
+        <w:pStyle w:val="TOC2"/>
+        <w:tabs>
+          <w:tab w:val="left" w:pos="960"/>
+          <w:tab w:val="right" w:leader="dot" w:pos="9016"/>
+        </w:tabs>
+        <w:rPr>
+          <w:rFonts w:eastAsiaTheme="minorEastAsia"/>
+          <w:noProof/>
+          <w:lang w:val="en-CZ" w:eastAsia="en-GB"/>
+        </w:rPr>
+      </w:pPr>
+      <w:hyperlink w:anchor="_Toc164680074" w:history="1">
+        <w:r>
+          <w:rPr>
+            <w:rStyle w:val="Hyperlink"/>
+            <w:noProof/>
+          </w:rPr>
+          <w:t>2.1.</w:t>
+        </w:r>
+        <w:r>
+          <w:rPr>
+            <w:rFonts w:eastAsiaTheme="minorEastAsia"/>
+            <w:noProof/>
+            <w:lang w:val="en-CZ" w:eastAsia="en-GB"/>
+          </w:rPr>
+          <w:tab/>
+        </w:r>
+        <w:r>
+          <w:rPr>
+            <w:rStyle w:val="Hyperlink"/>
+            <w:noProof/>
+          </w:rPr>
+          <w:t>Seznam součástek</w:t>
+        </w:r>
+        <w:r>
+          <w:rPr>
+            <w:noProof/>
+            <w:webHidden/>
+          </w:rPr>
+          <w:tab/>
+        </w:r>
+        <w:r>
+          <w:rPr>
+            <w:noProof/>
+            <w:webHidden/>
+          </w:rPr>
+          <w:fldChar w:fldCharType="begin"/>
+        </w:r>
+        <w:r>
+          <w:rPr>
+            <w:noProof/>
+            <w:webHidden/>
+          </w:rPr>
+          <w:instrText xml:space="preserve"> PAGEREF _Toc164680074 \h </w:instrText>
+        </w:r>
+        <w:r>
+          <w:rPr>
+            <w:noProof/>
+            <w:webHidden/>
+          </w:rPr>
+        </w:r>
+        <w:r>
+          <w:rPr>
+            <w:noProof/>
+            <w:webHidden/>
+          </w:rPr>
+          <w:fldChar w:fldCharType="separate"/>
+        </w:r>
+        <w:r>
+          <w:rPr>
+            <w:noProof/>
+            <w:webHidden/>
+          </w:rPr>
+          <w:t>4</w:t>
+        </w:r>
+        <w:r>
+          <w:rPr>
+            <w:noProof/>
+            <w:webHidden/>
+          </w:rPr>
+          <w:fldChar w:fldCharType="end"/>
+        </w:r>
+      </w:hyperlink>
+    </w:p>
+    <w:p>
+      <w:pPr>
+        <w:pStyle w:val="TOC2"/>
+        <w:tabs>
+          <w:tab w:val="left" w:pos="960"/>
+          <w:tab w:val="right" w:leader="dot" w:pos="9016"/>
+        </w:tabs>
+        <w:rPr>
+          <w:rFonts w:eastAsiaTheme="minorEastAsia"/>
+          <w:noProof/>
+          <w:lang w:val="en-CZ" w:eastAsia="en-GB"/>
+        </w:rPr>
+      </w:pPr>
+      <w:hyperlink w:anchor="_Toc164680075" w:history="1">
+        <w:r>
+          <w:rPr>
+            <w:rStyle w:val="Hyperlink"/>
+            <w:noProof/>
+          </w:rPr>
+          <w:t>2.2.</w:t>
+        </w:r>
+        <w:r>
+          <w:rPr>
+            <w:rFonts w:eastAsiaTheme="minorEastAsia"/>
+            <w:noProof/>
+            <w:lang w:val="en-CZ" w:eastAsia="en-GB"/>
+          </w:rPr>
+          <w:tab/>
+        </w:r>
+        <w:r>
+          <w:rPr>
+            <w:rStyle w:val="Hyperlink"/>
+            <w:noProof/>
+          </w:rPr>
+          <w:t>Popis zařízení</w:t>
+        </w:r>
+        <w:r>
+          <w:rPr>
+            <w:noProof/>
+            <w:webHidden/>
+          </w:rPr>
+          <w:tab/>
+        </w:r>
+        <w:r>
+          <w:rPr>
+            <w:noProof/>
+            <w:webHidden/>
+          </w:rPr>
+          <w:fldChar w:fldCharType="begin"/>
+        </w:r>
+        <w:r>
+          <w:rPr>
+            <w:noProof/>
+            <w:webHidden/>
+          </w:rPr>
+          <w:instrText xml:space="preserve"> PAGEREF _Toc164680075 \h </w:instrText>
+        </w:r>
+        <w:r>
+          <w:rPr>
+            <w:noProof/>
+            <w:webHidden/>
+          </w:rPr>
+        </w:r>
+        <w:r>
+          <w:rPr>
+            <w:noProof/>
+            <w:webHidden/>
+          </w:rPr>
+          <w:fldChar w:fldCharType="separate"/>
+        </w:r>
+        <w:r>
+          <w:rPr>
+            <w:noProof/>
+            <w:webHidden/>
+          </w:rPr>
+          <w:t>4</w:t>
+        </w:r>
+        <w:r>
+          <w:rPr>
+            <w:noProof/>
+            <w:webHidden/>
+          </w:rPr>
+          <w:fldChar w:fldCharType="end"/>
+        </w:r>
+      </w:hyperlink>
+    </w:p>
+    <w:p>
+      <w:pPr>
+        <w:pStyle w:val="TOC2"/>
+        <w:tabs>
+          <w:tab w:val="left" w:pos="960"/>
+          <w:tab w:val="right" w:leader="dot" w:pos="9016"/>
+        </w:tabs>
+        <w:rPr>
+          <w:rFonts w:eastAsiaTheme="minorEastAsia"/>
+          <w:noProof/>
+          <w:lang w:val="en-CZ" w:eastAsia="en-GB"/>
+        </w:rPr>
+      </w:pPr>
+      <w:hyperlink w:anchor="_Toc164680076" w:history="1">
+        <w:r>
+          <w:rPr>
+            <w:rStyle w:val="Hyperlink"/>
+            <w:noProof/>
+          </w:rPr>
+          <w:t>2.3.</w:t>
+        </w:r>
+        <w:r>
+          <w:rPr>
+            <w:rFonts w:eastAsiaTheme="minorEastAsia"/>
+            <w:noProof/>
+            <w:lang w:val="en-CZ" w:eastAsia="en-GB"/>
+          </w:rPr>
+          <w:tab/>
+        </w:r>
+        <w:r>
+          <w:rPr>
+            <w:rStyle w:val="Hyperlink"/>
+            <w:noProof/>
+          </w:rPr>
+          <w:t>Schéma zapojení</w:t>
+        </w:r>
+        <w:r>
+          <w:rPr>
+            <w:noProof/>
+            <w:webHidden/>
+          </w:rPr>
+          <w:tab/>
+        </w:r>
+        <w:r>
+          <w:rPr>
+            <w:noProof/>
+            <w:webHidden/>
+          </w:rPr>
+          <w:fldChar w:fldCharType="begin"/>
+        </w:r>
+        <w:r>
+          <w:rPr>
+            <w:noProof/>
+            <w:webHidden/>
+          </w:rPr>
+          <w:instrText xml:space="preserve"> PAGEREF _Toc164680076 \h </w:instrText>
+        </w:r>
+        <w:r>
+          <w:rPr>
+            <w:noProof/>
+            <w:webHidden/>
+          </w:rPr>
+        </w:r>
+        <w:r>
+          <w:rPr>
+            <w:noProof/>
+            <w:webHidden/>
+          </w:rPr>
+          <w:fldChar w:fldCharType="separate"/>
+        </w:r>
+        <w:r>
+          <w:rPr>
+            <w:noProof/>
+            <w:webHidden/>
+          </w:rPr>
+          <w:t>5</w:t>
+        </w:r>
+        <w:r>
+          <w:rPr>
+            <w:noProof/>
+            <w:webHidden/>
+          </w:rPr>
+          <w:fldChar w:fldCharType="end"/>
+        </w:r>
+      </w:hyperlink>
+    </w:p>
+    <w:p>
+      <w:pPr>
+        <w:pStyle w:val="TOC2"/>
+        <w:tabs>
+          <w:tab w:val="left" w:pos="960"/>
+          <w:tab w:val="right" w:leader="dot" w:pos="9016"/>
+        </w:tabs>
+        <w:rPr>
+          <w:rFonts w:eastAsiaTheme="minorEastAsia"/>
+          <w:noProof/>
+          <w:lang w:val="en-CZ" w:eastAsia="en-GB"/>
+        </w:rPr>
+      </w:pPr>
+      <w:hyperlink w:anchor="_Toc164680077" w:history="1">
+        <w:r>
+          <w:rPr>
+            <w:rStyle w:val="Hyperlink"/>
+            <w:noProof/>
+          </w:rPr>
+          <w:t>2.4.</w:t>
+        </w:r>
+        <w:r>
+          <w:rPr>
+            <w:rFonts w:eastAsiaTheme="minorEastAsia"/>
+            <w:noProof/>
+            <w:lang w:val="en-CZ" w:eastAsia="en-GB"/>
+          </w:rPr>
+          <w:tab/>
+        </w:r>
+        <w:r>
+          <w:rPr>
+            <w:rStyle w:val="Hyperlink"/>
+            <w:noProof/>
+          </w:rPr>
+          <w:t>Popis práce programu na Arduinu</w:t>
+        </w:r>
+        <w:r>
+          <w:rPr>
+            <w:noProof/>
+            <w:webHidden/>
+          </w:rPr>
+          <w:tab/>
+        </w:r>
+        <w:r>
+          <w:rPr>
+            <w:noProof/>
+            <w:webHidden/>
+          </w:rPr>
+          <w:fldChar w:fldCharType="begin"/>
+        </w:r>
+        <w:r>
+          <w:rPr>
+            <w:noProof/>
+            <w:webHidden/>
+          </w:rPr>
+          <w:instrText xml:space="preserve"> PAGEREF _Toc164680077 \h </w:instrText>
+        </w:r>
+        <w:r>
+          <w:rPr>
+            <w:noProof/>
+            <w:webHidden/>
+          </w:rPr>
+        </w:r>
+        <w:r>
+          <w:rPr>
+            <w:noProof/>
+            <w:webHidden/>
+          </w:rPr>
+          <w:fldChar w:fldCharType="separate"/>
+        </w:r>
+        <w:r>
+          <w:rPr>
+            <w:noProof/>
+            <w:webHidden/>
+          </w:rPr>
+          <w:t>6</w:t>
+        </w:r>
+        <w:r>
+          <w:rPr>
+            <w:noProof/>
+            <w:webHidden/>
+          </w:rPr>
+          <w:fldChar w:fldCharType="end"/>
+        </w:r>
+      </w:hyperlink>
+    </w:p>
+    <w:p>
+      <w:pPr>
+        <w:pStyle w:val="TOC2"/>
+        <w:tabs>
+          <w:tab w:val="left" w:pos="960"/>
+          <w:tab w:val="right" w:leader="dot" w:pos="9016"/>
+        </w:tabs>
+        <w:rPr>
+          <w:rFonts w:eastAsiaTheme="minorEastAsia"/>
+          <w:noProof/>
+          <w:lang w:val="en-CZ" w:eastAsia="en-GB"/>
+        </w:rPr>
+      </w:pPr>
+      <w:hyperlink w:anchor="_Toc164680078" w:history="1">
+        <w:r>
+          <w:rPr>
+            <w:rStyle w:val="Hyperlink"/>
+            <w:noProof/>
+          </w:rPr>
+          <w:t>2.5.</w:t>
+        </w:r>
+        <w:r>
+          <w:rPr>
+            <w:rFonts w:eastAsiaTheme="minorEastAsia"/>
+            <w:noProof/>
+            <w:lang w:val="en-CZ" w:eastAsia="en-GB"/>
+          </w:rPr>
+          <w:tab/>
+        </w:r>
+        <w:r>
+          <w:rPr>
+            <w:rStyle w:val="Hyperlink"/>
+            <w:noProof/>
+          </w:rPr>
+          <w:t>Popis práce programu na počítači</w:t>
+        </w:r>
+        <w:r>
+          <w:rPr>
+            <w:noProof/>
+            <w:webHidden/>
+          </w:rPr>
+          <w:tab/>
+        </w:r>
+        <w:r>
+          <w:rPr>
+            <w:noProof/>
+            <w:webHidden/>
+          </w:rPr>
+          <w:fldChar w:fldCharType="begin"/>
+        </w:r>
+        <w:r>
+          <w:rPr>
+            <w:noProof/>
+            <w:webHidden/>
+          </w:rPr>
+          <w:instrText xml:space="preserve"> PAGEREF _Toc164680078 \h </w:instrText>
+        </w:r>
+        <w:r>
+          <w:rPr>
+            <w:noProof/>
+            <w:webHidden/>
+          </w:rPr>
+        </w:r>
+        <w:r>
+          <w:rPr>
+            <w:noProof/>
+            <w:webHidden/>
+          </w:rPr>
+          <w:fldChar w:fldCharType="separate"/>
+        </w:r>
+        <w:r>
+          <w:rPr>
+            <w:noProof/>
+            <w:webHidden/>
+          </w:rPr>
+          <w:t>6</w:t>
+        </w:r>
+        <w:r>
+          <w:rPr>
+            <w:noProof/>
+            <w:webHidden/>
+          </w:rPr>
+          <w:fldChar w:fldCharType="end"/>
+        </w:r>
+      </w:hyperlink>
+    </w:p>
+    <w:p>
+      <w:pPr>
+        <w:pStyle w:val="TOC3"/>
+        <w:tabs>
+          <w:tab w:val="left" w:pos="1440"/>
+          <w:tab w:val="right" w:leader="dot" w:pos="9016"/>
+        </w:tabs>
+        <w:rPr>
+          <w:noProof/>
+        </w:rPr>
+      </w:pPr>
+      <w:hyperlink w:anchor="_Toc164680079" w:history="1">
+        <w:r>
+          <w:rPr>
+            <w:rStyle w:val="Hyperlink"/>
+            <w:noProof/>
+          </w:rPr>
+          <w:t>2.5.1.</w:t>
+        </w:r>
+        <w:r>
+          <w:rPr>
+            <w:noProof/>
+          </w:rPr>
+          <w:tab/>
+        </w:r>
+        <w:r>
+          <w:rPr>
+            <w:rStyle w:val="Hyperlink"/>
+            <w:noProof/>
+          </w:rPr>
+          <w:t>Třída CSerial</w:t>
+        </w:r>
+        <w:r>
+          <w:rPr>
+            <w:noProof/>
+            <w:webHidden/>
+          </w:rPr>
+          <w:tab/>
+        </w:r>
+        <w:r>
+          <w:rPr>
+            <w:noProof/>
+            <w:webHidden/>
+          </w:rPr>
+          <w:fldChar w:fldCharType="begin"/>
+        </w:r>
+        <w:r>
+          <w:rPr>
+            <w:noProof/>
+            <w:webHidden/>
+          </w:rPr>
+          <w:instrText xml:space="preserve"> PAGEREF _Toc164680079 \h </w:instrText>
+        </w:r>
+        <w:r>
+          <w:rPr>
+            <w:noProof/>
+            <w:webHidden/>
+          </w:rPr>
+        </w:r>
+        <w:r>
+          <w:rPr>
+            <w:noProof/>
+            <w:webHidden/>
+          </w:rPr>
+          <w:fldChar w:fldCharType="separate"/>
+        </w:r>
+        <w:r>
+          <w:rPr>
+            <w:noProof/>
+            <w:webHidden/>
+          </w:rPr>
+          <w:t>7</w:t>
+        </w:r>
+        <w:r>
+          <w:rPr>
+            <w:noProof/>
+            <w:webHidden/>
+          </w:rPr>
+          <w:fldChar w:fldCharType="end"/>
+        </w:r>
+      </w:hyperlink>
+    </w:p>
+    <w:p>
+      <w:pPr>
+        <w:pStyle w:val="TOC3"/>
+        <w:tabs>
+          <w:tab w:val="left" w:pos="1440"/>
+          <w:tab w:val="right" w:leader="dot" w:pos="9016"/>
+        </w:tabs>
+        <w:rPr>
+          <w:noProof/>
+        </w:rPr>
+      </w:pPr>
+      <w:hyperlink w:anchor="_Toc164680080" w:history="1">
+        <w:r>
+          <w:rPr>
+            <w:rStyle w:val="Hyperlink"/>
+            <w:noProof/>
+          </w:rPr>
+          <w:t>2.5.2.</w:t>
+        </w:r>
+        <w:r>
+          <w:rPr>
+            <w:noProof/>
+          </w:rPr>
+          <w:tab/>
+        </w:r>
+        <w:r>
+          <w:rPr>
+            <w:rStyle w:val="Hyperlink"/>
+            <w:noProof/>
+          </w:rPr>
+          <w:t>Třída CVolume</w:t>
+        </w:r>
+        <w:r>
+          <w:rPr>
+            <w:noProof/>
+            <w:webHidden/>
+          </w:rPr>
+          <w:tab/>
+        </w:r>
+        <w:r>
+          <w:rPr>
+            <w:noProof/>
+            <w:webHidden/>
+          </w:rPr>
+          <w:fldChar w:fldCharType="begin"/>
+        </w:r>
+        <w:r>
+          <w:rPr>
+            <w:noProof/>
+            <w:webHidden/>
+          </w:rPr>
+          <w:instrText xml:space="preserve"> PAGEREF _Toc164680080 \h </w:instrText>
+        </w:r>
+        <w:r>
+          <w:rPr>
+            <w:noProof/>
+            <w:webHidden/>
+          </w:rPr>
+        </w:r>
+        <w:r>
+          <w:rPr>
+            <w:noProof/>
+            <w:webHidden/>
+          </w:rPr>
+          <w:fldChar w:fldCharType="separate"/>
+        </w:r>
+        <w:r>
+          <w:rPr>
+            <w:noProof/>
+            <w:webHidden/>
+          </w:rPr>
+          <w:t>8</w:t>
         </w:r>
         <w:r>
           <w:rPr>
@@ -457,10 +1051,10 @@
         <w:rPr>
           <w:rFonts w:eastAsiaTheme="minorEastAsia"/>
           <w:noProof/>
-          <w:lang w:eastAsia="cs-CZ"/>
-        </w:rPr>
-      </w:pPr>
-      <w:hyperlink w:anchor="_Toc162872861" w:history="1">
+          <w:lang w:val="en-CZ" w:eastAsia="en-GB"/>
+        </w:rPr>
+      </w:pPr>
+      <w:hyperlink w:anchor="_Toc164680081" w:history="1">
         <w:r>
           <w:rPr>
             <w:rStyle w:val="Hyperlink"/>
@@ -472,7 +1066,7 @@
           <w:rPr>
             <w:rFonts w:eastAsiaTheme="minorEastAsia"/>
             <w:noProof/>
-            <w:lang w:eastAsia="cs-CZ"/>
+            <w:lang w:val="en-CZ" w:eastAsia="en-GB"/>
           </w:rPr>
           <w:tab/>
         </w:r>
@@ -481,7 +1075,7 @@
             <w:rStyle w:val="Hyperlink"/>
             <w:noProof/>
           </w:rPr>
-          <w:t>Použitý hardware</w:t>
+          <w:t>Obal zařízení</w:t>
         </w:r>
         <w:r>
           <w:rPr>
@@ -502,7 +1096,7 @@
             <w:noProof/>
             <w:webHidden/>
           </w:rPr>
-          <w:instrText xml:space="preserve"> PAGEREF _Toc162872861 \h </w:instrText>
+          <w:instrText xml:space="preserve"> PAGEREF _Toc164680081 \h </w:instrText>
         </w:r>
         <w:r>
           <w:rPr>
@@ -522,7 +1116,7 @@
             <w:noProof/>
             <w:webHidden/>
           </w:rPr>
-          <w:t>5</w:t>
+          <w:t>9</w:t>
         </w:r>
         <w:r>
           <w:rPr>
@@ -543,10 +1137,10 @@
         <w:rPr>
           <w:rFonts w:eastAsiaTheme="minorEastAsia"/>
           <w:noProof/>
-          <w:lang w:eastAsia="cs-CZ"/>
-        </w:rPr>
-      </w:pPr>
-      <w:hyperlink w:anchor="_Toc162872862" w:history="1">
+          <w:lang w:val="en-CZ" w:eastAsia="en-GB"/>
+        </w:rPr>
+      </w:pPr>
+      <w:hyperlink w:anchor="_Toc164680082" w:history="1">
         <w:r>
           <w:rPr>
             <w:rStyle w:val="Hyperlink"/>
@@ -558,7 +1152,7 @@
           <w:rPr>
             <w:rFonts w:eastAsiaTheme="minorEastAsia"/>
             <w:noProof/>
-            <w:lang w:eastAsia="cs-CZ"/>
+            <w:lang w:val="en-CZ" w:eastAsia="en-GB"/>
           </w:rPr>
           <w:tab/>
         </w:r>
@@ -567,7 +1161,7 @@
             <w:rStyle w:val="Hyperlink"/>
             <w:noProof/>
           </w:rPr>
-          <w:t>Popis softwarového řešení</w:t>
+          <w:t>Dokumentace a uživatelská příručka</w:t>
         </w:r>
         <w:r>
           <w:rPr>
@@ -588,7 +1182,7 @@
             <w:noProof/>
             <w:webHidden/>
           </w:rPr>
-          <w:instrText xml:space="preserve"> PAGEREF _Toc162872862 \h </w:instrText>
+          <w:instrText xml:space="preserve"> PAGEREF _Toc164680082 \h </w:instrText>
         </w:r>
         <w:r>
           <w:rPr>
@@ -608,7 +1202,7 @@
             <w:noProof/>
             <w:webHidden/>
           </w:rPr>
-          <w:t>6</w:t>
+          <w:t>10</w:t>
         </w:r>
         <w:r>
           <w:rPr>
@@ -629,10 +1223,10 @@
         <w:rPr>
           <w:rFonts w:eastAsiaTheme="minorEastAsia"/>
           <w:noProof/>
-          <w:lang w:eastAsia="cs-CZ"/>
-        </w:rPr>
-      </w:pPr>
-      <w:hyperlink w:anchor="_Toc162872863" w:history="1">
+          <w:lang w:val="en-CZ" w:eastAsia="en-GB"/>
+        </w:rPr>
+      </w:pPr>
+      <w:hyperlink w:anchor="_Toc164680083" w:history="1">
         <w:r>
           <w:rPr>
             <w:rStyle w:val="Hyperlink"/>
@@ -644,7 +1238,7 @@
           <w:rPr>
             <w:rFonts w:eastAsiaTheme="minorEastAsia"/>
             <w:noProof/>
-            <w:lang w:eastAsia="cs-CZ"/>
+            <w:lang w:val="en-CZ" w:eastAsia="en-GB"/>
           </w:rPr>
           <w:tab/>
         </w:r>
@@ -653,7 +1247,7 @@
             <w:rStyle w:val="Hyperlink"/>
             <w:noProof/>
           </w:rPr>
-          <w:t>Ovládání zařízení</w:t>
+          <w:t>Závěr</w:t>
         </w:r>
         <w:r>
           <w:rPr>
@@ -674,7 +1268,7 @@
             <w:noProof/>
             <w:webHidden/>
           </w:rPr>
-          <w:instrText xml:space="preserve"> PAGEREF _Toc162872863 \h </w:instrText>
+          <w:instrText xml:space="preserve"> PAGEREF _Toc164680083 \h </w:instrText>
         </w:r>
         <w:r>
           <w:rPr>
@@ -694,7 +1288,7 @@
             <w:noProof/>
             <w:webHidden/>
           </w:rPr>
-          <w:t>7</w:t>
+          <w:t>11</w:t>
         </w:r>
         <w:r>
           <w:rPr>
@@ -715,10 +1309,10 @@
         <w:rPr>
           <w:rFonts w:eastAsiaTheme="minorEastAsia"/>
           <w:noProof/>
-          <w:lang w:eastAsia="cs-CZ"/>
-        </w:rPr>
-      </w:pPr>
-      <w:hyperlink w:anchor="_Toc162872864" w:history="1">
+          <w:lang w:val="en-CZ" w:eastAsia="en-GB"/>
+        </w:rPr>
+      </w:pPr>
+      <w:hyperlink w:anchor="_Toc164680084" w:history="1">
         <w:r>
           <w:rPr>
             <w:rStyle w:val="Hyperlink"/>
@@ -730,7 +1324,7 @@
           <w:rPr>
             <w:rFonts w:eastAsiaTheme="minorEastAsia"/>
             <w:noProof/>
-            <w:lang w:eastAsia="cs-CZ"/>
+            <w:lang w:val="en-CZ" w:eastAsia="en-GB"/>
           </w:rPr>
           <w:tab/>
         </w:r>
@@ -739,7 +1333,7 @@
             <w:rStyle w:val="Hyperlink"/>
             <w:noProof/>
           </w:rPr>
-          <w:t>Dokumentace a uživatelská příručka</w:t>
+          <w:t>Seznam obrázků a tabulek</w:t>
         </w:r>
         <w:r>
           <w:rPr>
@@ -760,7 +1354,7 @@
             <w:noProof/>
             <w:webHidden/>
           </w:rPr>
-          <w:instrText xml:space="preserve"> PAGEREF _Toc162872864 \h </w:instrText>
+          <w:instrText xml:space="preserve"> PAGEREF _Toc164680084 \h </w:instrText>
         </w:r>
         <w:r>
           <w:rPr>
@@ -780,7 +1374,7 @@
             <w:noProof/>
             <w:webHidden/>
           </w:rPr>
-          <w:t>8</w:t>
+          <w:t>12</w:t>
         </w:r>
         <w:r>
           <w:rPr>
@@ -801,10 +1395,10 @@
         <w:rPr>
           <w:rFonts w:eastAsiaTheme="minorEastAsia"/>
           <w:noProof/>
-          <w:lang w:eastAsia="cs-CZ"/>
-        </w:rPr>
-      </w:pPr>
-      <w:hyperlink w:anchor="_Toc162872865" w:history="1">
+          <w:lang w:val="en-CZ" w:eastAsia="en-GB"/>
+        </w:rPr>
+      </w:pPr>
+      <w:hyperlink w:anchor="_Toc164680085" w:history="1">
         <w:r>
           <w:rPr>
             <w:rStyle w:val="Hyperlink"/>
@@ -816,7 +1410,7 @@
           <w:rPr>
             <w:rFonts w:eastAsiaTheme="minorEastAsia"/>
             <w:noProof/>
-            <w:lang w:eastAsia="cs-CZ"/>
+            <w:lang w:val="en-CZ" w:eastAsia="en-GB"/>
           </w:rPr>
           <w:tab/>
         </w:r>
@@ -825,7 +1419,7 @@
             <w:rStyle w:val="Hyperlink"/>
             <w:noProof/>
           </w:rPr>
-          <w:t>Závěr</w:t>
+          <w:t>Seznam použité literatury</w:t>
         </w:r>
         <w:r>
           <w:rPr>
@@ -846,7 +1440,7 @@
             <w:noProof/>
             <w:webHidden/>
           </w:rPr>
-          <w:instrText xml:space="preserve"> PAGEREF _Toc162872865 \h </w:instrText>
+          <w:instrText xml:space="preserve"> PAGEREF _Toc164680085 \h </w:instrText>
         </w:r>
         <w:r>
           <w:rPr>
@@ -866,179 +1460,7 @@
             <w:noProof/>
             <w:webHidden/>
           </w:rPr>
-          <w:t>9</w:t>
-        </w:r>
-        <w:r>
-          <w:rPr>
-            <w:noProof/>
-            <w:webHidden/>
-          </w:rPr>
-          <w:fldChar w:fldCharType="end"/>
-        </w:r>
-      </w:hyperlink>
-    </w:p>
-    <w:p>
-      <w:pPr>
-        <w:pStyle w:val="TOC1"/>
-        <w:tabs>
-          <w:tab w:val="left" w:pos="480"/>
-          <w:tab w:val="right" w:leader="dot" w:pos="9016"/>
-        </w:tabs>
-        <w:rPr>
-          <w:rFonts w:eastAsiaTheme="minorEastAsia"/>
-          <w:noProof/>
-          <w:lang w:eastAsia="cs-CZ"/>
-        </w:rPr>
-      </w:pPr>
-      <w:hyperlink w:anchor="_Toc162872866" w:history="1">
-        <w:r>
-          <w:rPr>
-            <w:rStyle w:val="Hyperlink"/>
-            <w:noProof/>
-          </w:rPr>
-          <w:t>8.</w:t>
-        </w:r>
-        <w:r>
-          <w:rPr>
-            <w:rFonts w:eastAsiaTheme="minorEastAsia"/>
-            <w:noProof/>
-            <w:lang w:eastAsia="cs-CZ"/>
-          </w:rPr>
-          <w:tab/>
-        </w:r>
-        <w:r>
-          <w:rPr>
-            <w:rStyle w:val="Hyperlink"/>
-            <w:noProof/>
-          </w:rPr>
-          <w:t>Seznam obrázků</w:t>
-        </w:r>
-        <w:r>
-          <w:rPr>
-            <w:noProof/>
-            <w:webHidden/>
-          </w:rPr>
-          <w:tab/>
-        </w:r>
-        <w:r>
-          <w:rPr>
-            <w:noProof/>
-            <w:webHidden/>
-          </w:rPr>
-          <w:fldChar w:fldCharType="begin"/>
-        </w:r>
-        <w:r>
-          <w:rPr>
-            <w:noProof/>
-            <w:webHidden/>
-          </w:rPr>
-          <w:instrText xml:space="preserve"> PAGEREF _Toc162872866 \h </w:instrText>
-        </w:r>
-        <w:r>
-          <w:rPr>
-            <w:noProof/>
-            <w:webHidden/>
-          </w:rPr>
-        </w:r>
-        <w:r>
-          <w:rPr>
-            <w:noProof/>
-            <w:webHidden/>
-          </w:rPr>
-          <w:fldChar w:fldCharType="separate"/>
-        </w:r>
-        <w:r>
-          <w:rPr>
-            <w:noProof/>
-            <w:webHidden/>
-          </w:rPr>
-          <w:t>10</w:t>
-        </w:r>
-        <w:r>
-          <w:rPr>
-            <w:noProof/>
-            <w:webHidden/>
-          </w:rPr>
-          <w:fldChar w:fldCharType="end"/>
-        </w:r>
-      </w:hyperlink>
-    </w:p>
-    <w:p>
-      <w:pPr>
-        <w:pStyle w:val="TOC1"/>
-        <w:tabs>
-          <w:tab w:val="left" w:pos="480"/>
-          <w:tab w:val="right" w:leader="dot" w:pos="9016"/>
-        </w:tabs>
-        <w:rPr>
-          <w:rFonts w:eastAsiaTheme="minorEastAsia"/>
-          <w:noProof/>
-          <w:lang w:eastAsia="cs-CZ"/>
-        </w:rPr>
-      </w:pPr>
-      <w:hyperlink w:anchor="_Toc162872867" w:history="1">
-        <w:r>
-          <w:rPr>
-            <w:rStyle w:val="Hyperlink"/>
-            <w:noProof/>
-          </w:rPr>
-          <w:t>9.</w:t>
-        </w:r>
-        <w:r>
-          <w:rPr>
-            <w:rFonts w:eastAsiaTheme="minorEastAsia"/>
-            <w:noProof/>
-            <w:lang w:eastAsia="cs-CZ"/>
-          </w:rPr>
-          <w:tab/>
-        </w:r>
-        <w:r>
-          <w:rPr>
-            <w:rStyle w:val="Hyperlink"/>
-            <w:noProof/>
-          </w:rPr>
-          <w:t>Seznam použité literatury</w:t>
-        </w:r>
-        <w:r>
-          <w:rPr>
-            <w:noProof/>
-            <w:webHidden/>
-          </w:rPr>
-          <w:tab/>
-        </w:r>
-        <w:r>
-          <w:rPr>
-            <w:noProof/>
-            <w:webHidden/>
-          </w:rPr>
-          <w:fldChar w:fldCharType="begin"/>
-        </w:r>
-        <w:r>
-          <w:rPr>
-            <w:noProof/>
-            <w:webHidden/>
-          </w:rPr>
-          <w:instrText xml:space="preserve"> PAGEREF _Toc162872867 \h </w:instrText>
-        </w:r>
-        <w:r>
-          <w:rPr>
-            <w:noProof/>
-            <w:webHidden/>
-          </w:rPr>
-        </w:r>
-        <w:r>
-          <w:rPr>
-            <w:noProof/>
-            <w:webHidden/>
-          </w:rPr>
-          <w:fldChar w:fldCharType="separate"/>
-        </w:r>
-        <w:r>
-          <w:rPr>
-            <w:noProof/>
-            <w:webHidden/>
-          </w:rPr>
-          <w:t>11</w:t>
+          <w:t>13</w:t>
         </w:r>
         <w:r>
           <w:rPr>
@@ -1069,7 +1491,7 @@
       <w:pPr>
         <w:pStyle w:val="spheading1"/>
       </w:pPr>
-      <w:bookmarkStart w:id="0" w:name="_Toc162872859"/>
+      <w:bookmarkStart w:id="0" w:name="_Toc164680072"/>
       <w:r>
         <w:lastRenderedPageBreak/>
         <w:t>Specifikace zadání</w:t>
@@ -1099,7 +1521,15 @@
         <w:t>libovolné</w:t>
       </w:r>
       <w:r>
-        <w:t xml:space="preserve"> zvukové kategorie (hry, prohlížeče, VoIP, …). Ovládání zvuku na hostitelském počítači zpracovává aplikace, která přijímá data od modulu</w:t>
+        <w:t xml:space="preserve"> zvukové kategorie (hry, prohlížeče, </w:t>
+      </w:r>
+      <w:proofErr w:type="spellStart"/>
+      <w:r>
+        <w:t>VoIP</w:t>
+      </w:r>
+      <w:proofErr w:type="spellEnd"/>
+      <w:r>
+        <w:t>, …). Ovládání zvuku na hostitelském počítači zpracovává aplikace, která přijímá data od modulu</w:t>
       </w:r>
       <w:r>
         <w:t xml:space="preserve"> a zároveň je v ní možné vytvořit vlastní kategorie a přiřadit je k jednotlivým ovládacím prvkům.</w:t>
@@ -1119,33 +1549,296 @@
       <w:pPr>
         <w:pStyle w:val="spheading1"/>
       </w:pPr>
-      <w:bookmarkStart w:id="1" w:name="_Toc162872860"/>
+      <w:bookmarkStart w:id="1" w:name="_Toc164680073"/>
       <w:r>
         <w:lastRenderedPageBreak/>
         <w:t>Teoretický rozbor</w:t>
       </w:r>
-      <w:r>
-        <w:t xml:space="preserve"> a popis zařízení</w:t>
-      </w:r>
       <w:bookmarkEnd w:id="1"/>
     </w:p>
     <w:p>
       <w:pPr>
         <w:pStyle w:val="spheading2"/>
       </w:pPr>
-      <w:r>
-        <w:t>Použité součástky a popis funkcí</w:t>
-      </w:r>
+      <w:bookmarkStart w:id="2" w:name="_Toc164680074"/>
+      <w:r>
+        <w:t>Seznam součástek</w:t>
+      </w:r>
+      <w:bookmarkEnd w:id="2"/>
+    </w:p>
+    <w:tbl>
+      <w:tblPr>
+        <w:tblStyle w:val="TableGrid"/>
+        <w:tblW w:w="0" w:type="auto"/>
+        <w:tblLook w:val="04A0" w:firstRow="1" w:lastRow="0" w:firstColumn="1" w:lastColumn="0" w:noHBand="0" w:noVBand="1"/>
+      </w:tblPr>
+      <w:tblGrid>
+        <w:gridCol w:w="3005"/>
+        <w:gridCol w:w="3936"/>
+        <w:gridCol w:w="2075"/>
+      </w:tblGrid>
+      <w:tr>
+        <w:tc>
+          <w:tcPr>
+            <w:tcW w:w="3005" w:type="dxa"/>
+          </w:tcPr>
+          <w:p>
+            <w:pPr>
+              <w:jc w:val="center"/>
+              <w:rPr>
+                <w:b/>
+                <w:bCs/>
+              </w:rPr>
+            </w:pPr>
+            <w:r>
+              <w:rPr>
+                <w:b/>
+                <w:bCs/>
+              </w:rPr>
+              <w:t>Název</w:t>
+            </w:r>
+          </w:p>
+        </w:tc>
+        <w:tc>
+          <w:tcPr>
+            <w:tcW w:w="3936" w:type="dxa"/>
+          </w:tcPr>
+          <w:p>
+            <w:pPr>
+              <w:jc w:val="center"/>
+              <w:rPr>
+                <w:b/>
+                <w:bCs/>
+              </w:rPr>
+            </w:pPr>
+            <w:r>
+              <w:rPr>
+                <w:b/>
+                <w:bCs/>
+              </w:rPr>
+              <w:t>Typ</w:t>
+            </w:r>
+          </w:p>
+        </w:tc>
+        <w:tc>
+          <w:tcPr>
+            <w:tcW w:w="2075" w:type="dxa"/>
+          </w:tcPr>
+          <w:p>
+            <w:pPr>
+              <w:jc w:val="center"/>
+              <w:rPr>
+                <w:b/>
+                <w:bCs/>
+              </w:rPr>
+            </w:pPr>
+            <w:r>
+              <w:rPr>
+                <w:b/>
+                <w:bCs/>
+              </w:rPr>
+              <w:t>Počet (ks)</w:t>
+            </w:r>
+          </w:p>
+        </w:tc>
+      </w:tr>
+      <w:tr>
+        <w:tc>
+          <w:tcPr>
+            <w:tcW w:w="3005" w:type="dxa"/>
+          </w:tcPr>
+          <w:p>
+            <w:r>
+              <w:t>Arduino Nano</w:t>
+            </w:r>
+          </w:p>
+        </w:tc>
+        <w:tc>
+          <w:tcPr>
+            <w:tcW w:w="3936" w:type="dxa"/>
+          </w:tcPr>
+          <w:p>
+            <w:r>
+              <w:t>Arduino Nano ATmega328</w:t>
+            </w:r>
+            <w:r>
+              <w:t xml:space="preserve"> </w:t>
+            </w:r>
+            <w:r>
+              <w:t>CH340G</w:t>
+            </w:r>
+          </w:p>
+        </w:tc>
+        <w:tc>
+          <w:tcPr>
+            <w:tcW w:w="2075" w:type="dxa"/>
+          </w:tcPr>
+          <w:p>
+            <w:pPr>
+              <w:jc w:val="right"/>
+            </w:pPr>
+            <w:r>
+              <w:t>1</w:t>
+            </w:r>
+          </w:p>
+        </w:tc>
+      </w:tr>
+      <w:tr>
+        <w:tc>
+          <w:tcPr>
+            <w:tcW w:w="3005" w:type="dxa"/>
+          </w:tcPr>
+          <w:p>
+            <w:r>
+              <w:t>Rotační enkodér</w:t>
+            </w:r>
+          </w:p>
+        </w:tc>
+        <w:tc>
+          <w:tcPr>
+            <w:tcW w:w="3936" w:type="dxa"/>
+          </w:tcPr>
+          <w:p>
+            <w:r>
+              <w:t>KY-040</w:t>
+            </w:r>
+          </w:p>
+        </w:tc>
+        <w:tc>
+          <w:tcPr>
+            <w:tcW w:w="2075" w:type="dxa"/>
+          </w:tcPr>
+          <w:p>
+            <w:pPr>
+              <w:jc w:val="right"/>
+            </w:pPr>
+            <w:r>
+              <w:t>3</w:t>
+            </w:r>
+          </w:p>
+        </w:tc>
+      </w:tr>
+      <w:tr>
+        <w:tc>
+          <w:tcPr>
+            <w:tcW w:w="3005" w:type="dxa"/>
+          </w:tcPr>
+          <w:p>
+            <w:proofErr w:type="spellStart"/>
+            <w:r>
+              <w:t>Neopixel</w:t>
+            </w:r>
+            <w:proofErr w:type="spellEnd"/>
+            <w:r>
+              <w:t xml:space="preserve"> led ring</w:t>
+            </w:r>
+          </w:p>
+        </w:tc>
+        <w:tc>
+          <w:tcPr>
+            <w:tcW w:w="3936" w:type="dxa"/>
+          </w:tcPr>
+          <w:p>
+            <w:r>
+              <w:t>WS2812B</w:t>
+            </w:r>
+          </w:p>
+        </w:tc>
+        <w:tc>
+          <w:tcPr>
+            <w:tcW w:w="2075" w:type="dxa"/>
+          </w:tcPr>
+          <w:p>
+            <w:pPr>
+              <w:jc w:val="right"/>
+            </w:pPr>
+            <w:r>
+              <w:t>3</w:t>
+            </w:r>
+          </w:p>
+        </w:tc>
+      </w:tr>
+    </w:tbl>
+    <w:p>
+      <w:pPr>
+        <w:pStyle w:val="Caption"/>
+        <w:jc w:val="center"/>
+      </w:pPr>
+      <w:bookmarkStart w:id="3" w:name="_Toc164680088"/>
+      <w:r>
+        <w:t xml:space="preserve">Tabulka </w:t>
+      </w:r>
+      <w:r>
+        <w:fldChar w:fldCharType="begin"/>
+      </w:r>
+      <w:r>
+        <w:instrText xml:space="preserve"> SEQ Tabulka \* ARABIC </w:instrText>
+      </w:r>
+      <w:r>
+        <w:fldChar w:fldCharType="separate"/>
+      </w:r>
+      <w:r>
+        <w:rPr>
+          <w:noProof/>
+        </w:rPr>
+        <w:t>1</w:t>
+      </w:r>
+      <w:r>
+        <w:fldChar w:fldCharType="end"/>
+      </w:r>
+      <w:r>
+        <w:t>: Seznam použitých součástek</w:t>
+      </w:r>
+      <w:bookmarkEnd w:id="3"/>
+    </w:p>
+    <w:p>
+      <w:pPr>
+        <w:pStyle w:val="spheading2"/>
+      </w:pPr>
+      <w:bookmarkStart w:id="4" w:name="_Toc164680075"/>
+      <w:r>
+        <w:t>Popis zařízení</w:t>
+      </w:r>
+      <w:bookmarkEnd w:id="4"/>
     </w:p>
     <w:p>
       <w:pPr>
         <w:pStyle w:val="spnormal"/>
       </w:pPr>
       <w:r>
-        <w:t>Zařízení je vybaveno třemi rotačními enkodéry (dále jen enkodér). Při otáčení ve směru hodinových ručiček dochází ke zvyšování hlasitosti, při otáčení v opačném směru pak k snížení hlasitosti. Tyto rotační enkodéry jsou také vybaveny tlačítkem, které zprostředkovává funkci okamžitého ztlumení. Kolem každého enkodéru je kruh led diod, který signalizuje aktuální úroveň hlasitosti</w:t>
-      </w:r>
-      <w:r>
-        <w:t>, případně červeně signalizuje, že je aktivováno ztlumení.</w:t>
+        <w:t>Zařízení je vybaveno třemi rotačními enkodéry (dále jen enkodér). Při otáčení ve směru hodinových ručiček dochází ke zvyšování hlasitosti, při otáčení v opačném směru pak k snížení hlasitosti. Tyto rotační enkodéry jsou zároveň vybaveny tlačítkem, které zprostředkovává funkci okamžitého ztlumení. Kolem každého enkodéru je kruh led diod (dále jen led kruh), který signalizuje aktuální úroveň hlasitosti, případně červeně signalizuje, že je aktivováno ztlumení.</w:t>
+      </w:r>
+    </w:p>
+    <w:p>
+      <w:pPr>
+        <w:pStyle w:val="spnormal"/>
+      </w:pPr>
+      <w:r>
+        <w:t xml:space="preserve">O komunikaci s hostitelským počítačem (dále jen počítač) se stará deska Arduino Nano (dále jen Arduino), ke které je připojeno 6 součástek (3x enkodér a 3x led kruh). Komunikace mezi počítačem a </w:t>
+      </w:r>
+      <w:proofErr w:type="spellStart"/>
+      <w:r>
+        <w:t>Arduinem</w:t>
+      </w:r>
+      <w:proofErr w:type="spellEnd"/>
+      <w:r>
+        <w:t xml:space="preserve"> probíhá přes integrovaný USB port na </w:t>
+      </w:r>
+      <w:proofErr w:type="spellStart"/>
+      <w:r>
+        <w:t>Arduinu</w:t>
+      </w:r>
+      <w:proofErr w:type="spellEnd"/>
+      <w:r>
+        <w:t xml:space="preserve"> a využívá sériovou linku.</w:t>
+      </w:r>
+    </w:p>
+    <w:p>
+      <w:pPr>
+        <w:pStyle w:val="spnormal"/>
+      </w:pPr>
+      <w:r>
+        <w:t>Celé zařízení je uložené v plastové schránce a tisknutelné modely budou volně dostupné se stažení.</w:t>
       </w:r>
     </w:p>
     <w:p>
@@ -1160,14 +1853,2319 @@
     </w:p>
     <w:p>
       <w:pPr>
+        <w:pStyle w:val="spheading2"/>
+      </w:pPr>
+      <w:bookmarkStart w:id="5" w:name="_Toc164680076"/>
+      <w:r>
+        <w:lastRenderedPageBreak/>
+        <w:drawing>
+          <wp:anchor distT="0" distB="0" distL="114300" distR="114300" simplePos="0" relativeHeight="251658240" behindDoc="0" locked="0" layoutInCell="1" allowOverlap="1" wp14:anchorId="15A325B4" wp14:editId="0066FC58">
+            <wp:simplePos x="0" y="0"/>
+            <wp:positionH relativeFrom="margin">
+              <wp:align>center</wp:align>
+            </wp:positionH>
+            <wp:positionV relativeFrom="paragraph">
+              <wp:posOffset>474980</wp:posOffset>
+            </wp:positionV>
+            <wp:extent cx="4104005" cy="2500630"/>
+            <wp:effectExtent l="0" t="0" r="0" b="1270"/>
+            <wp:wrapTopAndBottom/>
+            <wp:docPr id="1148810746" name="Picture 1" descr="A diagram of a circuit board&#10;&#10;Description automatically generated"/>
+            <wp:cNvGraphicFramePr>
+              <a:graphicFrameLocks xmlns:a="http://schemas.openxmlformats.org/drawingml/2006/main" noChangeAspect="1"/>
+            </wp:cNvGraphicFramePr>
+            <a:graphic xmlns:a="http://schemas.openxmlformats.org/drawingml/2006/main">
+              <a:graphicData uri="http://schemas.openxmlformats.org/drawingml/2006/picture">
+                <pic:pic xmlns:pic="http://schemas.openxmlformats.org/drawingml/2006/picture">
+                  <pic:nvPicPr>
+                    <pic:cNvPr id="1148810746" name="Picture 1" descr="A diagram of a circuit board&#10;&#10;Description automatically generated"/>
+                    <pic:cNvPicPr/>
+                  </pic:nvPicPr>
+                  <pic:blipFill rotWithShape="1">
+                    <a:blip r:embed="rId9" cstate="print">
+                      <a:extLst>
+                        <a:ext uri="{28A0092B-C50C-407E-A947-70E740481C1C}">
+                          <a14:useLocalDpi xmlns:a14="http://schemas.microsoft.com/office/drawing/2010/main" val="0"/>
+                        </a:ext>
+                      </a:extLst>
+                    </a:blip>
+                    <a:srcRect l="7908" t="7161" r="5491" b="6226"/>
+                    <a:stretch/>
+                  </pic:blipFill>
+                  <pic:spPr bwMode="auto">
+                    <a:xfrm>
+                      <a:off x="0" y="0"/>
+                      <a:ext cx="4104005" cy="2500630"/>
+                    </a:xfrm>
+                    <a:prstGeom prst="rect">
+                      <a:avLst/>
+                    </a:prstGeom>
+                    <a:ln>
+                      <a:noFill/>
+                    </a:ln>
+                    <a:extLst>
+                      <a:ext uri="{53640926-AAD7-44D8-BBD7-CCE9431645EC}">
+                        <a14:shadowObscured xmlns:a14="http://schemas.microsoft.com/office/drawing/2010/main"/>
+                      </a:ext>
+                    </a:extLst>
+                  </pic:spPr>
+                </pic:pic>
+              </a:graphicData>
+            </a:graphic>
+            <wp14:sizeRelH relativeFrom="page">
+              <wp14:pctWidth>0</wp14:pctWidth>
+            </wp14:sizeRelH>
+            <wp14:sizeRelV relativeFrom="page">
+              <wp14:pctHeight>0</wp14:pctHeight>
+            </wp14:sizeRelV>
+          </wp:anchor>
+        </w:drawing>
+      </w:r>
+      <w:r>
+        <w:t>Schéma zapojení</w:t>
+      </w:r>
+      <w:bookmarkEnd w:id="5"/>
+    </w:p>
+    <w:p>
+      <w:pPr>
+        <w:pStyle w:val="spnormal"/>
+      </w:pPr>
+      <w:r>
+        <w:rPr>
+          <w:noProof/>
+        </w:rPr>
+        <mc:AlternateContent>
+          <mc:Choice Requires="wps">
+            <w:drawing>
+              <wp:anchor distT="0" distB="0" distL="114300" distR="114300" simplePos="0" relativeHeight="251660288" behindDoc="0" locked="0" layoutInCell="1" allowOverlap="1" wp14:anchorId="0604E3D4" wp14:editId="37C6ADB5">
+                <wp:simplePos x="0" y="0"/>
+                <wp:positionH relativeFrom="margin">
+                  <wp:align>center</wp:align>
+                </wp:positionH>
+                <wp:positionV relativeFrom="paragraph">
+                  <wp:posOffset>2501998</wp:posOffset>
+                </wp:positionV>
+                <wp:extent cx="3587115" cy="147955"/>
+                <wp:effectExtent l="0" t="0" r="0" b="4445"/>
+                <wp:wrapTopAndBottom/>
+                <wp:docPr id="1548409042" name="Text Box 1"/>
+                <wp:cNvGraphicFramePr/>
+                <a:graphic xmlns:a="http://schemas.openxmlformats.org/drawingml/2006/main">
+                  <a:graphicData uri="http://schemas.microsoft.com/office/word/2010/wordprocessingShape">
+                    <wps:wsp>
+                      <wps:cNvSpPr txBox="1"/>
+                      <wps:spPr>
+                        <a:xfrm>
+                          <a:off x="0" y="0"/>
+                          <a:ext cx="3587115" cy="147955"/>
+                        </a:xfrm>
+                        <a:prstGeom prst="rect">
+                          <a:avLst/>
+                        </a:prstGeom>
+                        <a:solidFill>
+                          <a:prstClr val="white"/>
+                        </a:solidFill>
+                        <a:ln>
+                          <a:noFill/>
+                        </a:ln>
+                      </wps:spPr>
+                      <wps:txbx>
+                        <w:txbxContent>
+                          <w:p>
+                            <w:pPr>
+                              <w:pStyle w:val="Caption"/>
+                              <w:jc w:val="center"/>
+                              <w:rPr>
+                                <w:b/>
+                                <w:sz w:val="32"/>
+                                <w:szCs w:val="22"/>
+                              </w:rPr>
+                            </w:pPr>
+                            <w:bookmarkStart w:id="6" w:name="_Toc164680086"/>
+                            <w:r>
+                              <w:t xml:space="preserve">Obrázek </w:t>
+                            </w:r>
+                            <w:r>
+                              <w:fldChar w:fldCharType="begin"/>
+                            </w:r>
+                            <w:r>
+                              <w:instrText xml:space="preserve"> SEQ Obrázek \* ARABIC </w:instrText>
+                            </w:r>
+                            <w:r>
+                              <w:fldChar w:fldCharType="separate"/>
+                            </w:r>
+                            <w:r>
+                              <w:rPr>
+                                <w:noProof/>
+                              </w:rPr>
+                              <w:t>1</w:t>
+                            </w:r>
+                            <w:r>
+                              <w:fldChar w:fldCharType="end"/>
+                            </w:r>
+                            <w:r>
+                              <w:t>: Schéma zapojení</w:t>
+                            </w:r>
+                            <w:bookmarkEnd w:id="6"/>
+                          </w:p>
+                        </w:txbxContent>
+                      </wps:txbx>
+                      <wps:bodyPr rot="0" spcFirstLastPara="0" vertOverflow="overflow" horzOverflow="overflow" vert="horz" wrap="square" lIns="0" tIns="0" rIns="0" bIns="0" numCol="1" spcCol="0" rtlCol="0" fromWordArt="0" anchor="t" anchorCtr="0" forceAA="0" compatLnSpc="1">
+                        <a:prstTxWarp prst="textNoShape">
+                          <a:avLst/>
+                        </a:prstTxWarp>
+                        <a:noAutofit/>
+                      </wps:bodyPr>
+                    </wps:wsp>
+                  </a:graphicData>
+                </a:graphic>
+                <wp14:sizeRelV relativeFrom="margin">
+                  <wp14:pctHeight>0</wp14:pctHeight>
+                </wp14:sizeRelV>
+              </wp:anchor>
+            </w:drawing>
+          </mc:Choice>
+          <mc:Fallback>
+            <w:pict>
+              <v:shapetype w14:anchorId="0604E3D4" id="_x0000_t202" coordsize="21600,21600" o:spt="202" path="m,l,21600r21600,l21600,xe">
+                <v:stroke joinstyle="miter"/>
+                <v:path gradientshapeok="t" o:connecttype="rect"/>
+              </v:shapetype>
+              <v:shape id="Text Box 1" o:spid="_x0000_s1026" type="#_x0000_t202" style="position:absolute;left:0;text-align:left;margin-left:0;margin-top:197pt;width:282.45pt;height:11.65pt;z-index:251660288;visibility:visible;mso-wrap-style:square;mso-height-percent:0;mso-wrap-distance-left:9pt;mso-wrap-distance-top:0;mso-wrap-distance-right:9pt;mso-wrap-distance-bottom:0;mso-position-horizontal:center;mso-position-horizontal-relative:margin;mso-position-vertical:absolute;mso-position-vertical-relative:text;mso-height-percent:0;mso-height-relative:margin;v-text-anchor:top" o:gfxdata="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" stroked="f">
+                <v:textbox inset="0,0,0,0">
+                  <w:txbxContent>
+                    <w:p>
+                      <w:pPr>
+                        <w:pStyle w:val="Caption"/>
+                        <w:jc w:val="center"/>
+                        <w:rPr>
+                          <w:b/>
+                          <w:sz w:val="32"/>
+                          <w:szCs w:val="22"/>
+                        </w:rPr>
+                      </w:pPr>
+                      <w:bookmarkStart w:id="7" w:name="_Toc164680086"/>
+                      <w:r>
+                        <w:t xml:space="preserve">Obrázek </w:t>
+                      </w:r>
+                      <w:r>
+                        <w:fldChar w:fldCharType="begin"/>
+                      </w:r>
+                      <w:r>
+                        <w:instrText xml:space="preserve"> SEQ Obrázek \* ARABIC </w:instrText>
+                      </w:r>
+                      <w:r>
+                        <w:fldChar w:fldCharType="separate"/>
+                      </w:r>
+                      <w:r>
+                        <w:rPr>
+                          <w:noProof/>
+                        </w:rPr>
+                        <w:t>1</w:t>
+                      </w:r>
+                      <w:r>
+                        <w:fldChar w:fldCharType="end"/>
+                      </w:r>
+                      <w:r>
+                        <w:t>: Schéma zapojení</w:t>
+                      </w:r>
+                      <w:bookmarkEnd w:id="7"/>
+                    </w:p>
+                  </w:txbxContent>
+                </v:textbox>
+                <w10:wrap type="topAndBottom" anchorx="margin"/>
+              </v:shape>
+            </w:pict>
+          </mc:Fallback>
+        </mc:AlternateContent>
+      </w:r>
+    </w:p>
+    <w:p>
+      <w:pPr>
+        <w:pStyle w:val="spnormal"/>
+      </w:pPr>
+      <w:r>
+        <w:t xml:space="preserve">Piny A </w:t>
+      </w:r>
+      <w:proofErr w:type="spellStart"/>
+      <w:r>
+        <w:t>a</w:t>
+      </w:r>
+      <w:proofErr w:type="spellEnd"/>
+      <w:r>
+        <w:t xml:space="preserve"> B na všech enkodérech vyžadují </w:t>
+      </w:r>
+      <w:proofErr w:type="spellStart"/>
+      <w:r>
+        <w:t>pull</w:t>
+      </w:r>
+      <w:proofErr w:type="spellEnd"/>
+      <w:r>
+        <w:t>-up rezistory, které budou řešeny interně v </w:t>
+      </w:r>
+      <w:proofErr w:type="spellStart"/>
+      <w:r>
+        <w:t>Arduinu</w:t>
+      </w:r>
+      <w:proofErr w:type="spellEnd"/>
+      <w:r>
+        <w:t>, a proto nejsou v schématu zakresleny.</w:t>
+      </w:r>
+    </w:p>
+    <w:tbl>
+      <w:tblPr>
+        <w:tblStyle w:val="TableGrid"/>
+        <w:tblW w:w="0" w:type="auto"/>
+        <w:tblLook w:val="04A0" w:firstRow="1" w:lastRow="0" w:firstColumn="1" w:lastColumn="0" w:noHBand="0" w:noVBand="1"/>
+      </w:tblPr>
+      <w:tblGrid>
+        <w:gridCol w:w="1502"/>
+        <w:gridCol w:w="1502"/>
+        <w:gridCol w:w="1503"/>
+        <w:gridCol w:w="1503"/>
+        <w:gridCol w:w="1503"/>
+        <w:gridCol w:w="1503"/>
+      </w:tblGrid>
+      <w:tr>
+        <w:trPr>
+          <w:trHeight w:val="91"/>
+        </w:trPr>
+        <w:tc>
+          <w:tcPr>
+            <w:tcW w:w="1502" w:type="dxa"/>
+          </w:tcPr>
+          <w:p>
+            <w:pPr>
+              <w:pStyle w:val="spnormal"/>
+              <w:rPr>
+                <w:b/>
+                <w:bCs/>
+                <w:sz w:val="18"/>
+                <w:szCs w:val="16"/>
+              </w:rPr>
+            </w:pPr>
+            <w:r>
+              <w:rPr>
+                <w:b/>
+                <w:bCs/>
+                <w:sz w:val="18"/>
+                <w:szCs w:val="16"/>
+              </w:rPr>
+              <w:t>Arduino PIN</w:t>
+            </w:r>
+          </w:p>
+        </w:tc>
+        <w:tc>
+          <w:tcPr>
+            <w:tcW w:w="1502" w:type="dxa"/>
+          </w:tcPr>
+          <w:p>
+            <w:pPr>
+              <w:pStyle w:val="spnormal"/>
+              <w:rPr>
+                <w:b/>
+                <w:bCs/>
+                <w:sz w:val="18"/>
+                <w:szCs w:val="16"/>
+              </w:rPr>
+            </w:pPr>
+            <w:r>
+              <w:rPr>
+                <w:b/>
+                <w:bCs/>
+                <w:sz w:val="18"/>
+                <w:szCs w:val="16"/>
+              </w:rPr>
+              <w:t>Součástka PIN</w:t>
+            </w:r>
+          </w:p>
+        </w:tc>
+        <w:tc>
+          <w:tcPr>
+            <w:tcW w:w="1503" w:type="dxa"/>
+          </w:tcPr>
+          <w:p>
+            <w:pPr>
+              <w:pStyle w:val="spnormal"/>
+              <w:rPr>
+                <w:b/>
+                <w:bCs/>
+                <w:sz w:val="18"/>
+                <w:szCs w:val="16"/>
+              </w:rPr>
+            </w:pPr>
+            <w:r>
+              <w:rPr>
+                <w:b/>
+                <w:bCs/>
+                <w:sz w:val="18"/>
+                <w:szCs w:val="16"/>
+              </w:rPr>
+              <w:t>Součástka</w:t>
+            </w:r>
+          </w:p>
+        </w:tc>
+        <w:tc>
+          <w:tcPr>
+            <w:tcW w:w="1503" w:type="dxa"/>
+          </w:tcPr>
+          <w:p>
+            <w:pPr>
+              <w:pStyle w:val="spnormal"/>
+              <w:rPr>
+                <w:b/>
+                <w:bCs/>
+                <w:sz w:val="18"/>
+                <w:szCs w:val="16"/>
+              </w:rPr>
+            </w:pPr>
+            <w:r>
+              <w:rPr>
+                <w:b/>
+                <w:bCs/>
+                <w:sz w:val="18"/>
+                <w:szCs w:val="16"/>
+              </w:rPr>
+              <w:t>Arduino PIN</w:t>
+            </w:r>
+          </w:p>
+        </w:tc>
+        <w:tc>
+          <w:tcPr>
+            <w:tcW w:w="1503" w:type="dxa"/>
+          </w:tcPr>
+          <w:p>
+            <w:pPr>
+              <w:pStyle w:val="spnormal"/>
+              <w:rPr>
+                <w:b/>
+                <w:bCs/>
+                <w:sz w:val="18"/>
+                <w:szCs w:val="16"/>
+              </w:rPr>
+            </w:pPr>
+            <w:r>
+              <w:rPr>
+                <w:b/>
+                <w:bCs/>
+                <w:sz w:val="18"/>
+                <w:szCs w:val="16"/>
+              </w:rPr>
+              <w:t>Součástka PIN</w:t>
+            </w:r>
+          </w:p>
+        </w:tc>
+        <w:tc>
+          <w:tcPr>
+            <w:tcW w:w="1503" w:type="dxa"/>
+          </w:tcPr>
+          <w:p>
+            <w:pPr>
+              <w:pStyle w:val="spnormal"/>
+              <w:rPr>
+                <w:b/>
+                <w:bCs/>
+                <w:sz w:val="18"/>
+                <w:szCs w:val="16"/>
+              </w:rPr>
+            </w:pPr>
+            <w:r>
+              <w:rPr>
+                <w:b/>
+                <w:bCs/>
+                <w:sz w:val="18"/>
+                <w:szCs w:val="16"/>
+              </w:rPr>
+              <w:t>Součástka</w:t>
+            </w:r>
+          </w:p>
+        </w:tc>
+      </w:tr>
+      <w:tr>
+        <w:tc>
+          <w:tcPr>
+            <w:tcW w:w="1502" w:type="dxa"/>
+          </w:tcPr>
+          <w:p>
+            <w:pPr>
+              <w:pStyle w:val="spnormal"/>
+              <w:rPr>
+                <w:sz w:val="18"/>
+                <w:szCs w:val="16"/>
+              </w:rPr>
+            </w:pPr>
+            <w:r>
+              <w:rPr>
+                <w:sz w:val="18"/>
+                <w:szCs w:val="16"/>
+              </w:rPr>
+              <w:t>D7</w:t>
+            </w:r>
+          </w:p>
+        </w:tc>
+        <w:tc>
+          <w:tcPr>
+            <w:tcW w:w="1502" w:type="dxa"/>
+          </w:tcPr>
+          <w:p>
+            <w:pPr>
+              <w:pStyle w:val="spnormal"/>
+              <w:rPr>
+                <w:sz w:val="18"/>
+                <w:szCs w:val="16"/>
+              </w:rPr>
+            </w:pPr>
+            <w:r>
+              <w:rPr>
+                <w:sz w:val="18"/>
+                <w:szCs w:val="16"/>
+              </w:rPr>
+              <w:t>4 (BTN)</w:t>
+            </w:r>
+          </w:p>
+        </w:tc>
+        <w:tc>
+          <w:tcPr>
+            <w:tcW w:w="1503" w:type="dxa"/>
+          </w:tcPr>
+          <w:p>
+            <w:pPr>
+              <w:pStyle w:val="spnormal"/>
+              <w:rPr>
+                <w:sz w:val="18"/>
+                <w:szCs w:val="16"/>
+              </w:rPr>
+            </w:pPr>
+            <w:r>
+              <w:rPr>
+                <w:sz w:val="18"/>
+                <w:szCs w:val="16"/>
+              </w:rPr>
+              <w:t>Enkodér 0</w:t>
+            </w:r>
+          </w:p>
+        </w:tc>
+        <w:tc>
+          <w:tcPr>
+            <w:tcW w:w="1503" w:type="dxa"/>
+          </w:tcPr>
+          <w:p>
+            <w:pPr>
+              <w:pStyle w:val="spnormal"/>
+              <w:rPr>
+                <w:sz w:val="18"/>
+                <w:szCs w:val="16"/>
+              </w:rPr>
+            </w:pPr>
+            <w:r>
+              <w:rPr>
+                <w:sz w:val="18"/>
+                <w:szCs w:val="16"/>
+              </w:rPr>
+              <w:t>D12</w:t>
+            </w:r>
+          </w:p>
+        </w:tc>
+        <w:tc>
+          <w:tcPr>
+            <w:tcW w:w="1503" w:type="dxa"/>
+          </w:tcPr>
+          <w:p>
+            <w:pPr>
+              <w:pStyle w:val="spnormal"/>
+              <w:rPr>
+                <w:sz w:val="18"/>
+                <w:szCs w:val="16"/>
+              </w:rPr>
+            </w:pPr>
+            <w:r>
+              <w:rPr>
+                <w:sz w:val="18"/>
+                <w:szCs w:val="16"/>
+              </w:rPr>
+              <w:t>4 (BTN)</w:t>
+            </w:r>
+          </w:p>
+        </w:tc>
+        <w:tc>
+          <w:tcPr>
+            <w:tcW w:w="1503" w:type="dxa"/>
+          </w:tcPr>
+          <w:p>
+            <w:pPr>
+              <w:pStyle w:val="spnormal"/>
+              <w:rPr>
+                <w:sz w:val="18"/>
+                <w:szCs w:val="16"/>
+              </w:rPr>
+            </w:pPr>
+            <w:r>
+              <w:rPr>
+                <w:sz w:val="18"/>
+                <w:szCs w:val="16"/>
+              </w:rPr>
+              <w:t xml:space="preserve">Enkodér </w:t>
+            </w:r>
+            <w:r>
+              <w:rPr>
+                <w:sz w:val="18"/>
+                <w:szCs w:val="16"/>
+              </w:rPr>
+              <w:t>2</w:t>
+            </w:r>
+          </w:p>
+        </w:tc>
+      </w:tr>
+      <w:tr>
+        <w:tc>
+          <w:tcPr>
+            <w:tcW w:w="1502" w:type="dxa"/>
+          </w:tcPr>
+          <w:p>
+            <w:pPr>
+              <w:pStyle w:val="spnormal"/>
+              <w:rPr>
+                <w:sz w:val="18"/>
+                <w:szCs w:val="16"/>
+              </w:rPr>
+            </w:pPr>
+            <w:r>
+              <w:rPr>
+                <w:sz w:val="18"/>
+                <w:szCs w:val="16"/>
+              </w:rPr>
+              <w:t>D2</w:t>
+            </w:r>
+          </w:p>
+        </w:tc>
+        <w:tc>
+          <w:tcPr>
+            <w:tcW w:w="1502" w:type="dxa"/>
+          </w:tcPr>
+          <w:p>
+            <w:pPr>
+              <w:pStyle w:val="spnormal"/>
+              <w:rPr>
+                <w:sz w:val="18"/>
+                <w:szCs w:val="16"/>
+              </w:rPr>
+            </w:pPr>
+            <w:r>
+              <w:rPr>
+                <w:sz w:val="18"/>
+                <w:szCs w:val="16"/>
+              </w:rPr>
+              <w:t>A</w:t>
+            </w:r>
+          </w:p>
+        </w:tc>
+        <w:tc>
+          <w:tcPr>
+            <w:tcW w:w="1503" w:type="dxa"/>
+          </w:tcPr>
+          <w:p>
+            <w:pPr>
+              <w:pStyle w:val="spnormal"/>
+              <w:rPr>
+                <w:sz w:val="18"/>
+                <w:szCs w:val="16"/>
+              </w:rPr>
+            </w:pPr>
+            <w:r>
+              <w:rPr>
+                <w:sz w:val="18"/>
+                <w:szCs w:val="16"/>
+              </w:rPr>
+              <w:t>Enkodér 0</w:t>
+            </w:r>
+          </w:p>
+        </w:tc>
+        <w:tc>
+          <w:tcPr>
+            <w:tcW w:w="1503" w:type="dxa"/>
+          </w:tcPr>
+          <w:p>
+            <w:pPr>
+              <w:pStyle w:val="spnormal"/>
+              <w:rPr>
+                <w:sz w:val="18"/>
+                <w:szCs w:val="16"/>
+              </w:rPr>
+            </w:pPr>
+            <w:r>
+              <w:rPr>
+                <w:sz w:val="18"/>
+                <w:szCs w:val="16"/>
+              </w:rPr>
+              <w:t>D4</w:t>
+            </w:r>
+          </w:p>
+        </w:tc>
+        <w:tc>
+          <w:tcPr>
+            <w:tcW w:w="1503" w:type="dxa"/>
+          </w:tcPr>
+          <w:p>
+            <w:pPr>
+              <w:pStyle w:val="spnormal"/>
+              <w:rPr>
+                <w:sz w:val="18"/>
+                <w:szCs w:val="16"/>
+              </w:rPr>
+            </w:pPr>
+            <w:r>
+              <w:rPr>
+                <w:sz w:val="18"/>
+                <w:szCs w:val="16"/>
+              </w:rPr>
+              <w:t>A</w:t>
+            </w:r>
+          </w:p>
+        </w:tc>
+        <w:tc>
+          <w:tcPr>
+            <w:tcW w:w="1503" w:type="dxa"/>
+          </w:tcPr>
+          <w:p>
+            <w:pPr>
+              <w:pStyle w:val="spnormal"/>
+              <w:rPr>
+                <w:sz w:val="18"/>
+                <w:szCs w:val="16"/>
+              </w:rPr>
+            </w:pPr>
+            <w:r>
+              <w:rPr>
+                <w:sz w:val="18"/>
+                <w:szCs w:val="16"/>
+              </w:rPr>
+              <w:t xml:space="preserve">Enkodér </w:t>
+            </w:r>
+            <w:r>
+              <w:rPr>
+                <w:sz w:val="18"/>
+                <w:szCs w:val="16"/>
+              </w:rPr>
+              <w:t>2</w:t>
+            </w:r>
+          </w:p>
+        </w:tc>
+      </w:tr>
+      <w:tr>
+        <w:tc>
+          <w:tcPr>
+            <w:tcW w:w="1502" w:type="dxa"/>
+          </w:tcPr>
+          <w:p>
+            <w:pPr>
+              <w:pStyle w:val="spnormal"/>
+              <w:rPr>
+                <w:sz w:val="18"/>
+                <w:szCs w:val="16"/>
+              </w:rPr>
+            </w:pPr>
+            <w:r>
+              <w:rPr>
+                <w:sz w:val="18"/>
+                <w:szCs w:val="16"/>
+              </w:rPr>
+              <w:t>D5</w:t>
+            </w:r>
+          </w:p>
+        </w:tc>
+        <w:tc>
+          <w:tcPr>
+            <w:tcW w:w="1502" w:type="dxa"/>
+          </w:tcPr>
+          <w:p>
+            <w:pPr>
+              <w:pStyle w:val="spnormal"/>
+              <w:rPr>
+                <w:sz w:val="18"/>
+                <w:szCs w:val="16"/>
+              </w:rPr>
+            </w:pPr>
+            <w:r>
+              <w:rPr>
+                <w:sz w:val="18"/>
+                <w:szCs w:val="16"/>
+              </w:rPr>
+              <w:t>B</w:t>
+            </w:r>
+          </w:p>
+        </w:tc>
+        <w:tc>
+          <w:tcPr>
+            <w:tcW w:w="1503" w:type="dxa"/>
+          </w:tcPr>
+          <w:p>
+            <w:pPr>
+              <w:pStyle w:val="spnormal"/>
+              <w:rPr>
+                <w:sz w:val="18"/>
+                <w:szCs w:val="16"/>
+              </w:rPr>
+            </w:pPr>
+            <w:r>
+              <w:rPr>
+                <w:sz w:val="18"/>
+                <w:szCs w:val="16"/>
+              </w:rPr>
+              <w:t>Enkodér 0</w:t>
+            </w:r>
+          </w:p>
+        </w:tc>
+        <w:tc>
+          <w:tcPr>
+            <w:tcW w:w="1503" w:type="dxa"/>
+          </w:tcPr>
+          <w:p>
+            <w:pPr>
+              <w:pStyle w:val="spnormal"/>
+              <w:rPr>
+                <w:sz w:val="18"/>
+                <w:szCs w:val="16"/>
+              </w:rPr>
+            </w:pPr>
+            <w:r>
+              <w:rPr>
+                <w:sz w:val="18"/>
+                <w:szCs w:val="16"/>
+              </w:rPr>
+              <w:t>D13</w:t>
+            </w:r>
+          </w:p>
+        </w:tc>
+        <w:tc>
+          <w:tcPr>
+            <w:tcW w:w="1503" w:type="dxa"/>
+          </w:tcPr>
+          <w:p>
+            <w:pPr>
+              <w:pStyle w:val="spnormal"/>
+              <w:rPr>
+                <w:sz w:val="18"/>
+                <w:szCs w:val="16"/>
+              </w:rPr>
+            </w:pPr>
+            <w:r>
+              <w:rPr>
+                <w:sz w:val="18"/>
+                <w:szCs w:val="16"/>
+              </w:rPr>
+              <w:t>B</w:t>
+            </w:r>
+          </w:p>
+        </w:tc>
+        <w:tc>
+          <w:tcPr>
+            <w:tcW w:w="1503" w:type="dxa"/>
+          </w:tcPr>
+          <w:p>
+            <w:pPr>
+              <w:pStyle w:val="spnormal"/>
+              <w:rPr>
+                <w:sz w:val="18"/>
+                <w:szCs w:val="16"/>
+              </w:rPr>
+            </w:pPr>
+            <w:r>
+              <w:rPr>
+                <w:sz w:val="18"/>
+                <w:szCs w:val="16"/>
+              </w:rPr>
+              <w:t xml:space="preserve">Enkodér </w:t>
+            </w:r>
+            <w:r>
+              <w:rPr>
+                <w:sz w:val="18"/>
+                <w:szCs w:val="16"/>
+              </w:rPr>
+              <w:t>2</w:t>
+            </w:r>
+          </w:p>
+        </w:tc>
+      </w:tr>
+      <w:tr>
+        <w:tc>
+          <w:tcPr>
+            <w:tcW w:w="1502" w:type="dxa"/>
+          </w:tcPr>
+          <w:p>
+            <w:pPr>
+              <w:pStyle w:val="spnormal"/>
+              <w:rPr>
+                <w:sz w:val="18"/>
+                <w:szCs w:val="16"/>
+              </w:rPr>
+            </w:pPr>
+            <w:r>
+              <w:rPr>
+                <w:sz w:val="18"/>
+                <w:szCs w:val="16"/>
+              </w:rPr>
+              <w:t>D8</w:t>
+            </w:r>
+          </w:p>
+        </w:tc>
+        <w:tc>
+          <w:tcPr>
+            <w:tcW w:w="1502" w:type="dxa"/>
+          </w:tcPr>
+          <w:p>
+            <w:pPr>
+              <w:pStyle w:val="spnormal"/>
+              <w:rPr>
+                <w:sz w:val="18"/>
+                <w:szCs w:val="16"/>
+              </w:rPr>
+            </w:pPr>
+            <w:r>
+              <w:rPr>
+                <w:sz w:val="18"/>
+                <w:szCs w:val="16"/>
+              </w:rPr>
+              <w:t>4 (BTN)</w:t>
+            </w:r>
+          </w:p>
+        </w:tc>
+        <w:tc>
+          <w:tcPr>
+            <w:tcW w:w="1503" w:type="dxa"/>
+          </w:tcPr>
+          <w:p>
+            <w:pPr>
+              <w:pStyle w:val="spnormal"/>
+              <w:rPr>
+                <w:sz w:val="18"/>
+                <w:szCs w:val="16"/>
+              </w:rPr>
+            </w:pPr>
+            <w:r>
+              <w:rPr>
+                <w:sz w:val="18"/>
+                <w:szCs w:val="16"/>
+              </w:rPr>
+              <w:t xml:space="preserve">Enkodér </w:t>
+            </w:r>
+            <w:r>
+              <w:rPr>
+                <w:sz w:val="18"/>
+                <w:szCs w:val="16"/>
+              </w:rPr>
+              <w:t>1</w:t>
+            </w:r>
+          </w:p>
+        </w:tc>
+        <w:tc>
+          <w:tcPr>
+            <w:tcW w:w="1503" w:type="dxa"/>
+          </w:tcPr>
+          <w:p>
+            <w:pPr>
+              <w:pStyle w:val="spnormal"/>
+              <w:rPr>
+                <w:sz w:val="18"/>
+                <w:szCs w:val="16"/>
+              </w:rPr>
+            </w:pPr>
+            <w:r>
+              <w:rPr>
+                <w:sz w:val="18"/>
+                <w:szCs w:val="16"/>
+              </w:rPr>
+              <w:t>D9</w:t>
+            </w:r>
+          </w:p>
+        </w:tc>
+        <w:tc>
+          <w:tcPr>
+            <w:tcW w:w="1503" w:type="dxa"/>
+          </w:tcPr>
+          <w:p>
+            <w:pPr>
+              <w:pStyle w:val="spnormal"/>
+              <w:rPr>
+                <w:sz w:val="18"/>
+                <w:szCs w:val="16"/>
+              </w:rPr>
+            </w:pPr>
+            <w:r>
+              <w:rPr>
+                <w:sz w:val="18"/>
+                <w:szCs w:val="16"/>
+              </w:rPr>
+              <w:t>IN</w:t>
+            </w:r>
+          </w:p>
+        </w:tc>
+        <w:tc>
+          <w:tcPr>
+            <w:tcW w:w="1503" w:type="dxa"/>
+          </w:tcPr>
+          <w:p>
+            <w:pPr>
+              <w:pStyle w:val="spnormal"/>
+              <w:rPr>
+                <w:sz w:val="18"/>
+                <w:szCs w:val="16"/>
+              </w:rPr>
+            </w:pPr>
+            <w:r>
+              <w:rPr>
+                <w:sz w:val="18"/>
+                <w:szCs w:val="16"/>
+              </w:rPr>
+              <w:t>Led kruh 0</w:t>
+            </w:r>
+          </w:p>
+        </w:tc>
+      </w:tr>
+      <w:tr>
+        <w:tc>
+          <w:tcPr>
+            <w:tcW w:w="1502" w:type="dxa"/>
+          </w:tcPr>
+          <w:p>
+            <w:pPr>
+              <w:pStyle w:val="spnormal"/>
+              <w:rPr>
+                <w:sz w:val="18"/>
+                <w:szCs w:val="16"/>
+              </w:rPr>
+            </w:pPr>
+            <w:r>
+              <w:rPr>
+                <w:sz w:val="18"/>
+                <w:szCs w:val="16"/>
+              </w:rPr>
+              <w:t>D3</w:t>
+            </w:r>
+          </w:p>
+        </w:tc>
+        <w:tc>
+          <w:tcPr>
+            <w:tcW w:w="1502" w:type="dxa"/>
+          </w:tcPr>
+          <w:p>
+            <w:pPr>
+              <w:pStyle w:val="spnormal"/>
+              <w:rPr>
+                <w:sz w:val="18"/>
+                <w:szCs w:val="16"/>
+              </w:rPr>
+            </w:pPr>
+            <w:r>
+              <w:rPr>
+                <w:sz w:val="18"/>
+                <w:szCs w:val="16"/>
+              </w:rPr>
+              <w:t>A</w:t>
+            </w:r>
+          </w:p>
+        </w:tc>
+        <w:tc>
+          <w:tcPr>
+            <w:tcW w:w="1503" w:type="dxa"/>
+          </w:tcPr>
+          <w:p>
+            <w:pPr>
+              <w:pStyle w:val="spnormal"/>
+              <w:rPr>
+                <w:sz w:val="18"/>
+                <w:szCs w:val="16"/>
+              </w:rPr>
+            </w:pPr>
+            <w:r>
+              <w:rPr>
+                <w:sz w:val="18"/>
+                <w:szCs w:val="16"/>
+              </w:rPr>
+              <w:t xml:space="preserve">Enkodér </w:t>
+            </w:r>
+            <w:r>
+              <w:rPr>
+                <w:sz w:val="18"/>
+                <w:szCs w:val="16"/>
+              </w:rPr>
+              <w:t>1</w:t>
+            </w:r>
+          </w:p>
+        </w:tc>
+        <w:tc>
+          <w:tcPr>
+            <w:tcW w:w="1503" w:type="dxa"/>
+          </w:tcPr>
+          <w:p>
+            <w:pPr>
+              <w:pStyle w:val="spnormal"/>
+              <w:rPr>
+                <w:sz w:val="18"/>
+                <w:szCs w:val="16"/>
+              </w:rPr>
+            </w:pPr>
+            <w:r>
+              <w:rPr>
+                <w:sz w:val="18"/>
+                <w:szCs w:val="16"/>
+              </w:rPr>
+              <w:t>D10</w:t>
+            </w:r>
+          </w:p>
+        </w:tc>
+        <w:tc>
+          <w:tcPr>
+            <w:tcW w:w="1503" w:type="dxa"/>
+          </w:tcPr>
+          <w:p>
+            <w:pPr>
+              <w:pStyle w:val="spnormal"/>
+              <w:rPr>
+                <w:sz w:val="18"/>
+                <w:szCs w:val="16"/>
+              </w:rPr>
+            </w:pPr>
+            <w:r>
+              <w:rPr>
+                <w:sz w:val="18"/>
+                <w:szCs w:val="16"/>
+              </w:rPr>
+              <w:t>IN</w:t>
+            </w:r>
+          </w:p>
+        </w:tc>
+        <w:tc>
+          <w:tcPr>
+            <w:tcW w:w="1503" w:type="dxa"/>
+          </w:tcPr>
+          <w:p>
+            <w:pPr>
+              <w:pStyle w:val="spnormal"/>
+              <w:rPr>
+                <w:sz w:val="18"/>
+                <w:szCs w:val="16"/>
+              </w:rPr>
+            </w:pPr>
+            <w:r>
+              <w:rPr>
+                <w:sz w:val="18"/>
+                <w:szCs w:val="16"/>
+              </w:rPr>
+              <w:t>Led kruh 1</w:t>
+            </w:r>
+          </w:p>
+        </w:tc>
+      </w:tr>
+      <w:tr>
+        <w:tc>
+          <w:tcPr>
+            <w:tcW w:w="1502" w:type="dxa"/>
+          </w:tcPr>
+          <w:p>
+            <w:pPr>
+              <w:pStyle w:val="spnormal"/>
+              <w:rPr>
+                <w:sz w:val="18"/>
+                <w:szCs w:val="16"/>
+              </w:rPr>
+            </w:pPr>
+            <w:r>
+              <w:rPr>
+                <w:sz w:val="18"/>
+                <w:szCs w:val="16"/>
+              </w:rPr>
+              <w:t>D6</w:t>
+            </w:r>
+          </w:p>
+        </w:tc>
+        <w:tc>
+          <w:tcPr>
+            <w:tcW w:w="1502" w:type="dxa"/>
+          </w:tcPr>
+          <w:p>
+            <w:pPr>
+              <w:pStyle w:val="spnormal"/>
+              <w:rPr>
+                <w:sz w:val="18"/>
+                <w:szCs w:val="16"/>
+              </w:rPr>
+            </w:pPr>
+            <w:r>
+              <w:rPr>
+                <w:sz w:val="18"/>
+                <w:szCs w:val="16"/>
+              </w:rPr>
+              <w:t>B</w:t>
+            </w:r>
+          </w:p>
+        </w:tc>
+        <w:tc>
+          <w:tcPr>
+            <w:tcW w:w="1503" w:type="dxa"/>
+          </w:tcPr>
+          <w:p>
+            <w:pPr>
+              <w:pStyle w:val="spnormal"/>
+              <w:rPr>
+                <w:sz w:val="18"/>
+                <w:szCs w:val="16"/>
+              </w:rPr>
+            </w:pPr>
+            <w:r>
+              <w:rPr>
+                <w:sz w:val="18"/>
+                <w:szCs w:val="16"/>
+              </w:rPr>
+              <w:t xml:space="preserve">Enkodér </w:t>
+            </w:r>
+            <w:r>
+              <w:rPr>
+                <w:sz w:val="18"/>
+                <w:szCs w:val="16"/>
+              </w:rPr>
+              <w:t>1</w:t>
+            </w:r>
+          </w:p>
+        </w:tc>
+        <w:tc>
+          <w:tcPr>
+            <w:tcW w:w="1503" w:type="dxa"/>
+          </w:tcPr>
+          <w:p>
+            <w:pPr>
+              <w:pStyle w:val="spnormal"/>
+              <w:rPr>
+                <w:sz w:val="18"/>
+                <w:szCs w:val="16"/>
+              </w:rPr>
+            </w:pPr>
+            <w:r>
+              <w:rPr>
+                <w:sz w:val="18"/>
+                <w:szCs w:val="16"/>
+              </w:rPr>
+              <w:t>D11</w:t>
+            </w:r>
+          </w:p>
+        </w:tc>
+        <w:tc>
+          <w:tcPr>
+            <w:tcW w:w="1503" w:type="dxa"/>
+          </w:tcPr>
+          <w:p>
+            <w:pPr>
+              <w:pStyle w:val="spnormal"/>
+              <w:rPr>
+                <w:sz w:val="18"/>
+                <w:szCs w:val="16"/>
+              </w:rPr>
+            </w:pPr>
+            <w:r>
+              <w:rPr>
+                <w:sz w:val="18"/>
+                <w:szCs w:val="16"/>
+              </w:rPr>
+              <w:t>IN</w:t>
+            </w:r>
+          </w:p>
+        </w:tc>
+        <w:tc>
+          <w:tcPr>
+            <w:tcW w:w="1503" w:type="dxa"/>
+          </w:tcPr>
+          <w:p>
+            <w:pPr>
+              <w:pStyle w:val="spnormal"/>
+              <w:rPr>
+                <w:sz w:val="18"/>
+                <w:szCs w:val="16"/>
+              </w:rPr>
+            </w:pPr>
+            <w:r>
+              <w:rPr>
+                <w:sz w:val="18"/>
+                <w:szCs w:val="16"/>
+              </w:rPr>
+              <w:t>Led kruh 2</w:t>
+            </w:r>
+          </w:p>
+        </w:tc>
+      </w:tr>
+    </w:tbl>
+    <w:p>
+      <w:pPr>
+        <w:pStyle w:val="Caption"/>
+        <w:jc w:val="center"/>
+      </w:pPr>
+      <w:bookmarkStart w:id="8" w:name="_Toc164680089"/>
+      <w:r>
+        <w:t xml:space="preserve">Tabulka </w:t>
+      </w:r>
+      <w:r>
+        <w:fldChar w:fldCharType="begin"/>
+      </w:r>
+      <w:r>
+        <w:instrText xml:space="preserve"> SEQ Tabulka \* ARABIC </w:instrText>
+      </w:r>
+      <w:r>
+        <w:fldChar w:fldCharType="separate"/>
+      </w:r>
+      <w:r>
+        <w:rPr>
+          <w:noProof/>
+        </w:rPr>
+        <w:t>2</w:t>
+      </w:r>
+      <w:r>
+        <w:fldChar w:fldCharType="end"/>
+      </w:r>
+      <w:r>
+        <w:t>: Zapojení pinů</w:t>
+      </w:r>
+      <w:bookmarkEnd w:id="8"/>
+    </w:p>
+    <w:p>
+      <w:pPr>
+        <w:rPr>
+          <w:b/>
+          <w:sz w:val="32"/>
+          <w:szCs w:val="22"/>
+        </w:rPr>
+      </w:pPr>
+      <w:r>
+        <w:br w:type="page"/>
+      </w:r>
+    </w:p>
+    <w:p>
+      <w:pPr>
+        <w:pStyle w:val="spheading2"/>
+      </w:pPr>
+      <w:bookmarkStart w:id="9" w:name="_Toc164680077"/>
+      <w:r>
+        <w:lastRenderedPageBreak/>
+        <w:t xml:space="preserve">Popis práce programu na </w:t>
+      </w:r>
+      <w:proofErr w:type="spellStart"/>
+      <w:r>
+        <w:t>Arduinu</w:t>
+      </w:r>
+      <w:bookmarkEnd w:id="9"/>
+      <w:proofErr w:type="spellEnd"/>
+    </w:p>
+    <w:p>
+      <w:pPr>
+        <w:pStyle w:val="spnormal"/>
+      </w:pPr>
+      <w:r>
+        <w:t xml:space="preserve">Celý program je napsaný v jazyce C++ pomocí Arduino IDE. Důležitou součástí je knihovna </w:t>
+      </w:r>
+      <w:proofErr w:type="spellStart"/>
+      <w:r>
+        <w:rPr>
+          <w:i/>
+          <w:iCs/>
+        </w:rPr>
+        <w:t>Adafruit</w:t>
+      </w:r>
+      <w:proofErr w:type="spellEnd"/>
+      <w:r>
+        <w:rPr>
+          <w:i/>
+          <w:iCs/>
+        </w:rPr>
+        <w:t xml:space="preserve"> </w:t>
+      </w:r>
+      <w:proofErr w:type="spellStart"/>
+      <w:r>
+        <w:rPr>
+          <w:i/>
+          <w:iCs/>
+        </w:rPr>
+        <w:t>Neopixel</w:t>
+      </w:r>
+      <w:proofErr w:type="spellEnd"/>
+      <w:r>
+        <w:rPr>
+          <w:rStyle w:val="FootnoteReference"/>
+          <w:i/>
+          <w:iCs/>
+        </w:rPr>
+        <w:footnoteReference w:id="1"/>
+      </w:r>
+      <w:r>
+        <w:t xml:space="preserve">, která se </w:t>
+      </w:r>
+      <w:r>
+        <w:t>umožňuje ovládat led kruhy pomocí jednoho drátu.</w:t>
+      </w:r>
+      <w:r>
+        <w:t xml:space="preserve"> Kód bude dostupný na mém osobním GitHubu</w:t>
+      </w:r>
+      <w:r>
+        <w:rPr>
+          <w:rStyle w:val="FootnoteReference"/>
+        </w:rPr>
+        <w:footnoteReference w:id="2"/>
+      </w:r>
+      <w:r>
+        <w:t>.</w:t>
+      </w:r>
+    </w:p>
+    <w:p>
+      <w:pPr>
+        <w:pStyle w:val="spnormal"/>
+      </w:pPr>
+      <w:r>
+        <w:t>Program pracuje s informacemi získanými z enkodérů. Pokud dojde ke změně, tj. uživatel otočí enkodérem nebo zmáčkne odpovídající tlačítko</w:t>
+      </w:r>
+      <w:r>
+        <w:t xml:space="preserve"> </w:t>
+      </w:r>
+      <w:r>
+        <w:t xml:space="preserve">program vyšle přes sériovou linku příkaz ve formátu </w:t>
+      </w:r>
+      <w:r>
+        <w:rPr>
+          <w:i/>
+          <w:iCs/>
+        </w:rPr>
+        <w:t>ID:</w:t>
+      </w:r>
+      <w:proofErr w:type="gramStart"/>
+      <w:r>
+        <w:rPr>
+          <w:i/>
+          <w:iCs/>
+        </w:rPr>
+        <w:t>CH:BTN</w:t>
+      </w:r>
+      <w:proofErr w:type="gramEnd"/>
+      <w:r>
+        <w:t xml:space="preserve">, kde </w:t>
+      </w:r>
+      <w:r>
+        <w:rPr>
+          <w:i/>
+          <w:iCs/>
+        </w:rPr>
+        <w:t>ID</w:t>
+      </w:r>
+      <w:r>
+        <w:t xml:space="preserve"> značí identifikační číslo enkodéru (0, 1, 2), </w:t>
+      </w:r>
+      <w:r>
+        <w:rPr>
+          <w:i/>
+          <w:iCs/>
+        </w:rPr>
+        <w:t>CH</w:t>
+      </w:r>
+      <w:r>
+        <w:t xml:space="preserve"> značí změnu, neboli pokyn na zvýšení, či snížení hlasitosti (+/-) a </w:t>
+      </w:r>
+      <w:r>
+        <w:rPr>
+          <w:i/>
+          <w:iCs/>
+        </w:rPr>
+        <w:t>BTN</w:t>
+      </w:r>
+      <w:r>
+        <w:t xml:space="preserve"> značí, zda-</w:t>
+      </w:r>
+      <w:proofErr w:type="spellStart"/>
+      <w:r>
+        <w:t>li</w:t>
+      </w:r>
+      <w:proofErr w:type="spellEnd"/>
+      <w:r>
+        <w:t xml:space="preserve"> došlo ke stisku tlačítka enkodéru, které vyvolá funkci </w:t>
+      </w:r>
+      <w:proofErr w:type="spellStart"/>
+      <w:r>
+        <w:t>mute</w:t>
+      </w:r>
+      <w:proofErr w:type="spellEnd"/>
+      <w:r>
+        <w:t>.</w:t>
+      </w:r>
+      <w:r>
+        <w:t xml:space="preserve"> Otočení enkodérem je detekováno přes změnu stavu z HIGH na LOW na pinu A, směr otáčení je pak detekováno pomocí hodnoty na pinu B (pokud je HIGH, hlasitost se </w:t>
+      </w:r>
+      <w:proofErr w:type="gramStart"/>
+      <w:r>
+        <w:t>zvýší</w:t>
+      </w:r>
+      <w:proofErr w:type="gramEnd"/>
+      <w:r>
+        <w:t>, v opačném případě se sníží). Stisk tlačítka je pak detekován změnou stavu z HIGH na LOW na pinu 4 enkodéru.</w:t>
+      </w:r>
+    </w:p>
+    <w:p>
+      <w:pPr>
+        <w:pStyle w:val="spnormal"/>
+      </w:pPr>
+      <w:r>
+        <w:t>Zároveň program zobrazuje informace o aktuální úrovni hlasitosti pomocí led kruhů kolem jednotlivých enkodérů</w:t>
+      </w:r>
+      <w:r>
+        <w:t xml:space="preserve"> (prvotní informace při zapnutí/připojení získá od počítače)</w:t>
+      </w:r>
+      <w:r>
+        <w:t xml:space="preserve">. Pokud je aktivována funkce </w:t>
+      </w:r>
+      <w:proofErr w:type="spellStart"/>
+      <w:r>
+        <w:t>mute</w:t>
+      </w:r>
+      <w:proofErr w:type="spellEnd"/>
+      <w:r>
+        <w:t>, všech 8 led diod svítí červeně.</w:t>
+      </w:r>
+      <w:r>
+        <w:t xml:space="preserve"> </w:t>
+      </w:r>
+      <w:r>
+        <w:t xml:space="preserve">Led diody se rozsvěcují postupně, ale skokově po 6 bodech </w:t>
+      </w:r>
+      <w:proofErr w:type="gramStart"/>
+      <w:r>
+        <w:t>hlasitosti</w:t>
+      </w:r>
+      <w:proofErr w:type="gramEnd"/>
+      <w:r>
+        <w:t xml:space="preserve"> a to následujícím způsobem: 1-6 = 50% jas, 7-12 = 100% jas. Pokud hlasitost přesáhne násobek 12, rozsvítí se další led dioda.</w:t>
+      </w:r>
+    </w:p>
+    <w:p>
+      <w:pPr>
+        <w:pStyle w:val="spnormal"/>
+        <w:rPr>
+          <w:lang w:val="en-US"/>
+        </w:rPr>
+      </w:pPr>
+      <w:r>
+        <w:t>Pokud dojde k odpojení zařízení, led kruhy blikají červeně.</w:t>
+      </w:r>
+    </w:p>
+    <w:p>
+      <w:pPr>
+        <w:pStyle w:val="spheading2"/>
+      </w:pPr>
+      <w:bookmarkStart w:id="10" w:name="_Toc164680078"/>
+      <w:r>
+        <w:t>Popis práce programu na počítači</w:t>
+      </w:r>
+      <w:bookmarkEnd w:id="10"/>
+    </w:p>
+    <w:p>
+      <w:pPr>
+        <w:pStyle w:val="spnormal"/>
+      </w:pPr>
+      <w:r>
+        <w:t>P</w:t>
+      </w:r>
+      <w:r>
+        <w:t>rogram je psaný v jazyce Python a rozdělen do několika souborů pro možnou modularitu.</w:t>
+      </w:r>
+      <w:r>
+        <w:t xml:space="preserve"> Důležitou součástí jsou knihovny </w:t>
+      </w:r>
+      <w:proofErr w:type="spellStart"/>
+      <w:r>
+        <w:rPr>
+          <w:i/>
+          <w:iCs/>
+        </w:rPr>
+        <w:t>comtypes</w:t>
+      </w:r>
+      <w:proofErr w:type="spellEnd"/>
+      <w:r>
+        <w:rPr>
+          <w:rStyle w:val="FootnoteReference"/>
+          <w:i/>
+          <w:iCs/>
+        </w:rPr>
+        <w:footnoteReference w:id="3"/>
+      </w:r>
+      <w:r>
+        <w:t xml:space="preserve">, </w:t>
+      </w:r>
+      <w:proofErr w:type="spellStart"/>
+      <w:r>
+        <w:rPr>
+          <w:i/>
+          <w:iCs/>
+        </w:rPr>
+        <w:t>pycaw</w:t>
+      </w:r>
+      <w:proofErr w:type="spellEnd"/>
+      <w:r>
+        <w:rPr>
+          <w:rStyle w:val="FootnoteReference"/>
+          <w:i/>
+          <w:iCs/>
+        </w:rPr>
+        <w:footnoteReference w:id="4"/>
+      </w:r>
+      <w:r>
+        <w:t xml:space="preserve">, </w:t>
+      </w:r>
+      <w:proofErr w:type="spellStart"/>
+      <w:r>
+        <w:rPr>
+          <w:i/>
+          <w:iCs/>
+        </w:rPr>
+        <w:t>serial</w:t>
+      </w:r>
+      <w:proofErr w:type="spellEnd"/>
+      <w:r>
+        <w:rPr>
+          <w:rStyle w:val="FootnoteReference"/>
+          <w:i/>
+          <w:iCs/>
+        </w:rPr>
+        <w:footnoteReference w:id="5"/>
+      </w:r>
+      <w:r>
+        <w:t xml:space="preserve">. </w:t>
+      </w:r>
+    </w:p>
+    <w:p>
+      <w:pPr>
+        <w:pStyle w:val="spnormal"/>
+      </w:pPr>
+      <w:r>
+        <w:t xml:space="preserve">Jelikož je program členěn do několika součástí, je možné v budoucnu přidat třídu </w:t>
+      </w:r>
+      <w:proofErr w:type="spellStart"/>
+      <w:r>
+        <w:t>CVolume</w:t>
+      </w:r>
+      <w:proofErr w:type="spellEnd"/>
+      <w:r>
+        <w:t xml:space="preserve"> pro </w:t>
+      </w:r>
+      <w:proofErr w:type="spellStart"/>
+      <w:r>
+        <w:t>linux</w:t>
+      </w:r>
+      <w:proofErr w:type="spellEnd"/>
+      <w:r>
+        <w:t xml:space="preserve"> a mac se stejným rozhraním jako </w:t>
+      </w:r>
+      <w:proofErr w:type="spellStart"/>
+      <w:r>
+        <w:t>CVolume</w:t>
+      </w:r>
+      <w:proofErr w:type="spellEnd"/>
+      <w:r>
+        <w:t xml:space="preserve"> pro Windows</w:t>
+      </w:r>
+      <w:r>
+        <w:t xml:space="preserve">. </w:t>
+      </w:r>
+    </w:p>
+    <w:p>
+      <w:pPr>
+        <w:pStyle w:val="spnormal"/>
+      </w:pPr>
+      <w:r>
+        <w:lastRenderedPageBreak/>
+        <w:t>Zároveň je možné nahradit</w:t>
+      </w:r>
+      <w:r>
+        <w:t xml:space="preserve"> třídu </w:t>
+      </w:r>
+      <w:proofErr w:type="spellStart"/>
+      <w:r>
+        <w:t>CSerial</w:t>
+      </w:r>
+      <w:proofErr w:type="spellEnd"/>
+      <w:r>
+        <w:t xml:space="preserve"> jinou, která bude například zprostředkovávat bezdrátovou komunikaci nebo </w:t>
+      </w:r>
+      <w:proofErr w:type="spellStart"/>
+      <w:r>
+        <w:t>koumunikaci</w:t>
+      </w:r>
+      <w:proofErr w:type="spellEnd"/>
+      <w:r>
+        <w:t xml:space="preserve"> přes jiný protokol. Celý kód </w:t>
+      </w:r>
+      <w:r>
+        <w:t>bude</w:t>
+      </w:r>
+      <w:r>
+        <w:t xml:space="preserve"> také dostupný na mém osobním GitHubu</w:t>
+      </w:r>
+      <w:r>
+        <w:rPr>
+          <w:rStyle w:val="FootnoteReference"/>
+        </w:rPr>
+        <w:footnoteReference w:id="6"/>
+      </w:r>
+      <w:r>
+        <w:t>.</w:t>
+      </w:r>
+    </w:p>
+    <w:p>
+      <w:pPr>
+        <w:pStyle w:val="spnormal"/>
+      </w:pPr>
+      <w:r>
+        <w:t>Uživatel nastavuje program v příkazové řádce, příkazy budou uvedeny v uživatelské dokumentaci.</w:t>
+      </w:r>
+    </w:p>
+    <w:p>
+      <w:pPr>
+        <w:pStyle w:val="spnormal"/>
+      </w:pPr>
+      <w:r>
+        <w:t xml:space="preserve">V případě OS Windows program modifikuje vestavěný </w:t>
+      </w:r>
+      <w:proofErr w:type="spellStart"/>
+      <w:r>
+        <w:t>volume</w:t>
+      </w:r>
+      <w:proofErr w:type="spellEnd"/>
+      <w:r>
+        <w:t xml:space="preserve"> mixer, pomocí kterého je možné ovládat jednotlivé aplikace, které přehrávají zvuk. V programu se konfiguruje, jaký enkodér </w:t>
+      </w:r>
+      <w:proofErr w:type="gramStart"/>
+      <w:r>
+        <w:t>přísluší</w:t>
+      </w:r>
+      <w:proofErr w:type="gramEnd"/>
+      <w:r>
+        <w:t xml:space="preserve"> jaké aplikace nebo aplikacím a je ošetřeno, že pokud nakonfigurovaná aplikace zrovna neběží, program nespadne.</w:t>
+      </w:r>
+      <w:r>
+        <w:t xml:space="preserve"> Zároveň je umožněno měnit hlasitost hlavního zvukového výstupu.</w:t>
+      </w:r>
+    </w:p>
+    <w:p>
+      <w:pPr>
+        <w:pStyle w:val="spnormal"/>
+      </w:pPr>
+      <w:r>
+        <w:t>Pokud dojde k odpojení zařízení, program tuto skutečnost pouze konstatuje a pokusí se o znovunavázaní spojení, případně má uživatel možnost spojení inicializovat znova. Při úspěšném navázaní spojen í dochází k synchronizaci s </w:t>
+      </w:r>
+      <w:proofErr w:type="spellStart"/>
+      <w:r>
+        <w:t>Arduinem</w:t>
+      </w:r>
+      <w:proofErr w:type="spellEnd"/>
+      <w:r>
+        <w:t xml:space="preserve"> pomocí příkazů ve formátu </w:t>
+      </w:r>
+      <w:proofErr w:type="gramStart"/>
+      <w:r>
+        <w:rPr>
+          <w:i/>
+          <w:iCs/>
+        </w:rPr>
+        <w:t>ID:VOL</w:t>
+      </w:r>
+      <w:proofErr w:type="gramEnd"/>
+      <w:r>
+        <w:t>,</w:t>
+      </w:r>
+      <w:r>
+        <w:t xml:space="preserve"> kde </w:t>
+      </w:r>
+      <w:r>
+        <w:rPr>
+          <w:i/>
+          <w:iCs/>
+        </w:rPr>
+        <w:t>ID</w:t>
+      </w:r>
+      <w:r>
+        <w:t xml:space="preserve"> značí číslo enkodéru a </w:t>
+      </w:r>
+      <w:r>
+        <w:rPr>
+          <w:i/>
+          <w:iCs/>
+        </w:rPr>
+        <w:t>VOL</w:t>
+      </w:r>
+      <w:r>
+        <w:t xml:space="preserve"> aktuálně nastavenou </w:t>
+      </w:r>
+      <w:proofErr w:type="spellStart"/>
+      <w:r>
+        <w:t>úrověň</w:t>
+      </w:r>
+      <w:proofErr w:type="spellEnd"/>
+      <w:r>
+        <w:t xml:space="preserve"> zvuku v počítači.</w:t>
+      </w:r>
+    </w:p>
+    <w:p>
+      <w:pPr>
+        <w:pStyle w:val="spnormal"/>
+      </w:pPr>
+      <w:r>
+        <w:t xml:space="preserve">Hlavní část programu pouze rozděluje příchozí příkazy a o samotnou konfiguraci se starají jednotlivé třídy. V třídě </w:t>
+      </w:r>
+      <w:proofErr w:type="spellStart"/>
+      <w:r>
+        <w:t>CVolume</w:t>
+      </w:r>
+      <w:proofErr w:type="spellEnd"/>
+      <w:r>
+        <w:t xml:space="preserve"> jsou předdefinované seznamy aplikací, ale uživatel si přirozeně může vytvořit svoje, a to opět přes příkazovou řádku. V budoucnu je plánované udělat grafickou nadstavbu, která bude uživatelsky přívětivější.</w:t>
+      </w:r>
+    </w:p>
+    <w:p>
+      <w:pPr>
+        <w:pStyle w:val="spheading3"/>
+      </w:pPr>
+      <w:bookmarkStart w:id="11" w:name="_Toc164680079"/>
+      <w:r>
+        <w:t xml:space="preserve">Třída </w:t>
+      </w:r>
+      <w:proofErr w:type="spellStart"/>
+      <w:r>
+        <w:t>CSerial</w:t>
+      </w:r>
+      <w:bookmarkEnd w:id="11"/>
+      <w:proofErr w:type="spellEnd"/>
+    </w:p>
+    <w:p>
+      <w:pPr>
+        <w:pStyle w:val="spnormal"/>
+      </w:pPr>
+      <w:r>
+        <w:t>Třída s jednoduchým rozhraním, při inicializaci se specifikuje sériový port, na který je zařízení připojeno (opět pomocí výběru skrze příkazovou řádku).</w:t>
+      </w:r>
+    </w:p>
+    <w:p>
+      <w:pPr>
+        <w:pStyle w:val="spnormal"/>
+      </w:pPr>
+      <w:r>
+        <w:t xml:space="preserve">Třída dále obsahuje metody </w:t>
+      </w:r>
+      <w:proofErr w:type="spellStart"/>
+      <w:proofErr w:type="gramStart"/>
+      <w:r>
+        <w:rPr>
+          <w:i/>
+          <w:iCs/>
+        </w:rPr>
+        <w:t>readData</w:t>
+      </w:r>
+      <w:proofErr w:type="spellEnd"/>
+      <w:r>
+        <w:rPr>
+          <w:i/>
+          <w:iCs/>
+        </w:rPr>
+        <w:t>(</w:t>
+      </w:r>
+      <w:proofErr w:type="gramEnd"/>
+      <w:r>
+        <w:rPr>
+          <w:i/>
+          <w:iCs/>
+        </w:rPr>
+        <w:t>)</w:t>
+      </w:r>
+      <w:r>
+        <w:t xml:space="preserve"> a </w:t>
+      </w:r>
+      <w:proofErr w:type="spellStart"/>
+      <w:r>
+        <w:rPr>
+          <w:i/>
+          <w:iCs/>
+        </w:rPr>
+        <w:t>writeData</w:t>
+      </w:r>
+      <w:proofErr w:type="spellEnd"/>
+      <w:r>
+        <w:rPr>
+          <w:i/>
+          <w:iCs/>
+        </w:rPr>
+        <w:t>(data)</w:t>
+      </w:r>
+      <w:r>
+        <w:t xml:space="preserve">. Při čtení dat jsou návratovou hodnotou samotná data uložená jako </w:t>
+      </w:r>
+      <w:proofErr w:type="spellStart"/>
+      <w:r>
+        <w:t>string</w:t>
+      </w:r>
+      <w:proofErr w:type="spellEnd"/>
+      <w:r>
+        <w:t xml:space="preserve">, v případě posílání dat jsou data konvertována na </w:t>
+      </w:r>
+      <w:proofErr w:type="spellStart"/>
+      <w:r>
+        <w:t>string</w:t>
+      </w:r>
+      <w:proofErr w:type="spellEnd"/>
+      <w:r>
+        <w:t xml:space="preserve"> a následně odeslána.</w:t>
+      </w:r>
+    </w:p>
+    <w:p>
+      <w:r>
+        <w:br w:type="page"/>
+      </w:r>
+    </w:p>
+    <w:p>
+      <w:pPr>
+        <w:pStyle w:val="spheading3"/>
+      </w:pPr>
+      <w:bookmarkStart w:id="12" w:name="_Toc164680080"/>
+      <w:r>
+        <w:lastRenderedPageBreak/>
+        <w:t xml:space="preserve">Třída </w:t>
+      </w:r>
+      <w:proofErr w:type="spellStart"/>
+      <w:r>
+        <w:t>CVolume</w:t>
+      </w:r>
+      <w:bookmarkEnd w:id="12"/>
+      <w:proofErr w:type="spellEnd"/>
+    </w:p>
+    <w:p>
+      <w:pPr>
+        <w:pStyle w:val="spnormal"/>
+      </w:pPr>
+      <w:r>
+        <w:t xml:space="preserve">Tato třída má již složitější rozhraní a stará se o samotnou úpravu nativního </w:t>
+      </w:r>
+      <w:proofErr w:type="spellStart"/>
+      <w:r>
+        <w:t>volume</w:t>
+      </w:r>
+      <w:proofErr w:type="spellEnd"/>
+      <w:r>
+        <w:t xml:space="preserve"> mixeru v OS Windows. Při inicializaci se pouze načte aktuální výstupní zařízení a jsou funkční metody </w:t>
+      </w:r>
+      <w:proofErr w:type="spellStart"/>
+      <w:proofErr w:type="gramStart"/>
+      <w:r>
+        <w:rPr>
+          <w:i/>
+          <w:iCs/>
+        </w:rPr>
+        <w:t>getMasterState</w:t>
+      </w:r>
+      <w:proofErr w:type="spellEnd"/>
+      <w:r>
+        <w:rPr>
+          <w:i/>
+          <w:iCs/>
+        </w:rPr>
+        <w:t>(</w:t>
+      </w:r>
+      <w:proofErr w:type="gramEnd"/>
+      <w:r>
+        <w:rPr>
+          <w:i/>
+          <w:iCs/>
+        </w:rPr>
+        <w:t>)</w:t>
+      </w:r>
+      <w:r>
+        <w:t xml:space="preserve">, </w:t>
+      </w:r>
+      <w:proofErr w:type="spellStart"/>
+      <w:r>
+        <w:rPr>
+          <w:i/>
+          <w:iCs/>
+        </w:rPr>
+        <w:t>toggleMasterState</w:t>
+      </w:r>
+      <w:proofErr w:type="spellEnd"/>
+      <w:r>
+        <w:rPr>
+          <w:i/>
+          <w:iCs/>
+        </w:rPr>
+        <w:t>()</w:t>
+      </w:r>
+      <w:r>
+        <w:t xml:space="preserve">, </w:t>
+      </w:r>
+      <w:proofErr w:type="spellStart"/>
+      <w:r>
+        <w:rPr>
+          <w:i/>
+          <w:iCs/>
+        </w:rPr>
+        <w:t>setMasterState</w:t>
+      </w:r>
+      <w:proofErr w:type="spellEnd"/>
+      <w:r>
+        <w:rPr>
+          <w:i/>
+          <w:iCs/>
+        </w:rPr>
+        <w:t>(</w:t>
+      </w:r>
+      <w:proofErr w:type="spellStart"/>
+      <w:r>
+        <w:rPr>
+          <w:i/>
+          <w:iCs/>
+        </w:rPr>
+        <w:t>int</w:t>
+      </w:r>
+      <w:proofErr w:type="spellEnd"/>
+      <w:r>
+        <w:rPr>
+          <w:i/>
+          <w:iCs/>
+        </w:rPr>
+        <w:t>)</w:t>
+      </w:r>
+      <w:r>
+        <w:t xml:space="preserve">, </w:t>
+      </w:r>
+      <w:proofErr w:type="spellStart"/>
+      <w:r>
+        <w:rPr>
+          <w:i/>
+          <w:iCs/>
+        </w:rPr>
+        <w:t>getMasterVolume</w:t>
+      </w:r>
+      <w:proofErr w:type="spellEnd"/>
+      <w:r>
+        <w:rPr>
+          <w:i/>
+          <w:iCs/>
+        </w:rPr>
+        <w:t>()</w:t>
+      </w:r>
+      <w:r>
+        <w:t xml:space="preserve">, </w:t>
+      </w:r>
+      <w:proofErr w:type="spellStart"/>
+      <w:r>
+        <w:rPr>
+          <w:i/>
+          <w:iCs/>
+        </w:rPr>
+        <w:t>setMasterVolume</w:t>
+      </w:r>
+      <w:proofErr w:type="spellEnd"/>
+      <w:r>
+        <w:rPr>
+          <w:i/>
+          <w:iCs/>
+        </w:rPr>
+        <w:t>(</w:t>
+      </w:r>
+      <w:proofErr w:type="spellStart"/>
+      <w:r>
+        <w:rPr>
+          <w:i/>
+          <w:iCs/>
+        </w:rPr>
+        <w:t>int</w:t>
+      </w:r>
+      <w:proofErr w:type="spellEnd"/>
+      <w:r>
+        <w:rPr>
+          <w:i/>
+          <w:iCs/>
+        </w:rPr>
+        <w:t>)</w:t>
+      </w:r>
+      <w:r>
+        <w:t xml:space="preserve">, </w:t>
+      </w:r>
+      <w:proofErr w:type="spellStart"/>
+      <w:r>
+        <w:rPr>
+          <w:i/>
+          <w:iCs/>
+        </w:rPr>
+        <w:t>setMasterVolumeIncNative</w:t>
+      </w:r>
+      <w:proofErr w:type="spellEnd"/>
+      <w:r>
+        <w:rPr>
+          <w:i/>
+          <w:iCs/>
+        </w:rPr>
+        <w:t>(</w:t>
+      </w:r>
+      <w:proofErr w:type="spellStart"/>
+      <w:r>
+        <w:rPr>
+          <w:i/>
+          <w:iCs/>
+        </w:rPr>
+        <w:t>int</w:t>
+      </w:r>
+      <w:proofErr w:type="spellEnd"/>
+      <w:r>
+        <w:rPr>
+          <w:i/>
+          <w:iCs/>
+        </w:rPr>
+        <w:t>)</w:t>
+      </w:r>
+      <w:r>
+        <w:t xml:space="preserve">, </w:t>
+      </w:r>
+      <w:proofErr w:type="spellStart"/>
+      <w:r>
+        <w:rPr>
+          <w:i/>
+          <w:iCs/>
+        </w:rPr>
+        <w:t>setMasterVolumeDecNative</w:t>
+      </w:r>
+      <w:proofErr w:type="spellEnd"/>
+      <w:r>
+        <w:rPr>
+          <w:i/>
+          <w:iCs/>
+        </w:rPr>
+        <w:t>(</w:t>
+      </w:r>
+      <w:proofErr w:type="spellStart"/>
+      <w:r>
+        <w:rPr>
+          <w:i/>
+          <w:iCs/>
+        </w:rPr>
+        <w:t>int</w:t>
+      </w:r>
+      <w:proofErr w:type="spellEnd"/>
+      <w:r>
+        <w:rPr>
+          <w:i/>
+          <w:iCs/>
+        </w:rPr>
+        <w:t>)</w:t>
+      </w:r>
+      <w:r>
+        <w:t xml:space="preserve">. </w:t>
+      </w:r>
+      <w:proofErr w:type="spellStart"/>
+      <w:r>
+        <w:t>State</w:t>
+      </w:r>
+      <w:proofErr w:type="spellEnd"/>
+      <w:r>
+        <w:t xml:space="preserve"> zde reprezentuje funkci </w:t>
+      </w:r>
+      <w:proofErr w:type="spellStart"/>
+      <w:r>
+        <w:t>mute</w:t>
+      </w:r>
+      <w:proofErr w:type="spellEnd"/>
+      <w:r>
+        <w:t xml:space="preserve">. Pokud je </w:t>
+      </w:r>
+      <w:proofErr w:type="spellStart"/>
+      <w:r>
+        <w:t>state</w:t>
+      </w:r>
+      <w:proofErr w:type="spellEnd"/>
+      <w:r>
+        <w:t xml:space="preserve"> nastaven do úrovně 1, zařízení nebo aplikace jsou ztlumeny.</w:t>
+      </w:r>
+    </w:p>
+    <w:p>
+      <w:pPr>
+        <w:pStyle w:val="spnormal"/>
+        <w:rPr>
+          <w:rFonts w:eastAsiaTheme="minorEastAsia"/>
+        </w:rPr>
+      </w:pPr>
+      <w:r>
+        <w:t xml:space="preserve">Poslední dvě metody jsou obzvláště důležité, jelikož v základu je úroveň hlasitosti reprezentována </w:t>
+      </w:r>
+      <w:r>
+        <w:t>jako hodnota</w:t>
+      </w:r>
+      <w:r>
+        <w:t xml:space="preserve"> z intervalu </w:t>
+      </w:r>
+      <m:oMath>
+        <m:d>
+          <m:dPr>
+            <m:begChr m:val="〈"/>
+            <m:endChr m:val="〉"/>
+            <m:ctrlPr>
+              <w:rPr>
+                <w:rFonts w:ascii="Cambria Math" w:hAnsi="Cambria Math"/>
+                <w:i/>
+              </w:rPr>
+            </m:ctrlPr>
+          </m:dPr>
+          <m:e>
+            <m:r>
+              <w:rPr>
+                <w:rFonts w:ascii="Cambria Math" w:hAnsi="Cambria Math"/>
+              </w:rPr>
+              <m:t>-65.25, 0</m:t>
+            </m:r>
+          </m:e>
+        </m:d>
+      </m:oMath>
+      <w:r>
+        <w:rPr>
+          <w:rFonts w:eastAsiaTheme="minorEastAsia"/>
+        </w:rPr>
+        <w:t xml:space="preserve"> a škála není lineární</w:t>
+      </w:r>
+      <w:r>
+        <w:rPr>
+          <w:rFonts w:eastAsiaTheme="minorEastAsia"/>
+        </w:rPr>
+        <w:t>. Tyto metody pak zaručují, že dochází ke správnému zvýšení nebo snížení hlasitosti v souladu s otáčením enkodér</w:t>
+      </w:r>
+      <w:r>
+        <w:rPr>
+          <w:rFonts w:eastAsiaTheme="minorEastAsia"/>
+        </w:rPr>
+        <w:t>u</w:t>
+      </w:r>
+      <w:r>
+        <w:rPr>
+          <w:rFonts w:eastAsiaTheme="minorEastAsia"/>
+        </w:rPr>
+        <w:t>.</w:t>
+      </w:r>
+    </w:p>
+    <w:p>
+      <w:pPr>
+        <w:pStyle w:val="spnormal"/>
+        <w:rPr>
+          <w:rFonts w:eastAsiaTheme="minorEastAsia"/>
+          <w:b/>
+          <w:bCs/>
+        </w:rPr>
+      </w:pPr>
+      <w:r>
+        <w:rPr>
+          <w:rFonts w:eastAsiaTheme="minorEastAsia"/>
+          <w:b/>
+          <w:bCs/>
+        </w:rPr>
+        <w:t xml:space="preserve">Popis </w:t>
+      </w:r>
+      <w:r>
+        <w:rPr>
+          <w:rFonts w:eastAsiaTheme="minorEastAsia"/>
+          <w:b/>
+          <w:bCs/>
+        </w:rPr>
+        <w:t>metod</w:t>
+      </w:r>
+      <w:r>
+        <w:rPr>
+          <w:rFonts w:eastAsiaTheme="minorEastAsia"/>
+          <w:b/>
+          <w:bCs/>
+        </w:rPr>
+        <w:t xml:space="preserve"> pro práci s</w:t>
+      </w:r>
+      <w:r>
+        <w:rPr>
+          <w:rFonts w:eastAsiaTheme="minorEastAsia"/>
+          <w:b/>
+          <w:bCs/>
+        </w:rPr>
+        <w:t xml:space="preserve"> jednotlivými </w:t>
+      </w:r>
+      <w:r>
+        <w:rPr>
+          <w:rFonts w:eastAsiaTheme="minorEastAsia"/>
+          <w:b/>
+          <w:bCs/>
+        </w:rPr>
+        <w:t>seznamy aplikací</w:t>
+      </w:r>
+      <w:r>
+        <w:rPr>
+          <w:rFonts w:eastAsiaTheme="minorEastAsia"/>
+          <w:b/>
+          <w:bCs/>
+        </w:rPr>
+        <w:t xml:space="preserve"> bude doplněn později.</w:t>
+      </w:r>
+      <w:r>
+        <w:rPr>
+          <w:rFonts w:eastAsiaTheme="minorEastAsia"/>
+          <w:b/>
+          <w:bCs/>
+        </w:rPr>
+        <w:t xml:space="preserve"> V zásadě se jedná o analogické metody metodám master, jen jako další parametr berou zmíněný seznam a poté dochází k iteraci přes prvky seznamu a na každý se zavolá odpovídající metoda (set, </w:t>
+      </w:r>
+      <w:proofErr w:type="spellStart"/>
+      <w:r>
+        <w:rPr>
+          <w:rFonts w:eastAsiaTheme="minorEastAsia"/>
+          <w:b/>
+          <w:bCs/>
+        </w:rPr>
+        <w:t>toggle</w:t>
+      </w:r>
+      <w:proofErr w:type="spellEnd"/>
+      <w:r>
+        <w:rPr>
+          <w:rFonts w:eastAsiaTheme="minorEastAsia"/>
+          <w:b/>
+          <w:bCs/>
+        </w:rPr>
+        <w:t xml:space="preserve">, </w:t>
+      </w:r>
+      <w:proofErr w:type="spellStart"/>
+      <w:r>
+        <w:rPr>
+          <w:rFonts w:eastAsiaTheme="minorEastAsia"/>
+          <w:b/>
+          <w:bCs/>
+        </w:rPr>
+        <w:t>get</w:t>
+      </w:r>
+      <w:proofErr w:type="spellEnd"/>
+      <w:r>
+        <w:rPr>
+          <w:rFonts w:eastAsiaTheme="minorEastAsia"/>
+          <w:b/>
+          <w:bCs/>
+        </w:rPr>
+        <w:t>).</w:t>
+      </w:r>
+    </w:p>
+    <w:p>
+      <w:pPr>
+        <w:rPr>
+          <w:szCs w:val="22"/>
+        </w:rPr>
+      </w:pPr>
+      <w:r>
+        <w:br w:type="page"/>
+      </w:r>
+    </w:p>
+    <w:p>
+      <w:pPr>
         <w:pStyle w:val="spheading1"/>
       </w:pPr>
-      <w:bookmarkStart w:id="2" w:name="_Toc162872861"/>
+      <w:bookmarkStart w:id="13" w:name="_Toc164680081"/>
       <w:r>
         <w:lastRenderedPageBreak/>
-        <w:t>Použitý hardware</w:t>
-      </w:r>
-      <w:bookmarkEnd w:id="2"/>
+        <w:t>Obal zařízení</w:t>
+      </w:r>
+      <w:bookmarkEnd w:id="13"/>
     </w:p>
     <w:p>
       <w:pPr>
@@ -1183,54 +4181,12 @@
       <w:pPr>
         <w:pStyle w:val="spheading1"/>
       </w:pPr>
-      <w:bookmarkStart w:id="3" w:name="_Toc162872862"/>
-      <w:r>
-        <w:lastRenderedPageBreak/>
-        <w:t>Popis softwarového řešení</w:t>
-      </w:r>
-      <w:bookmarkEnd w:id="3"/>
-    </w:p>
-    <w:p>
-      <w:pPr>
-        <w:rPr>
-          <w:szCs w:val="22"/>
-        </w:rPr>
-      </w:pPr>
-      <w:r>
-        <w:br w:type="page"/>
-      </w:r>
-    </w:p>
-    <w:p>
-      <w:pPr>
-        <w:pStyle w:val="spheading1"/>
-      </w:pPr>
-      <w:bookmarkStart w:id="4" w:name="_Toc162872863"/>
-      <w:r>
-        <w:lastRenderedPageBreak/>
-        <w:t>Ovládání zařízení</w:t>
-      </w:r>
-      <w:bookmarkEnd w:id="4"/>
-    </w:p>
-    <w:p>
-      <w:pPr>
-        <w:rPr>
-          <w:szCs w:val="22"/>
-        </w:rPr>
-      </w:pPr>
-      <w:r>
-        <w:br w:type="page"/>
-      </w:r>
-    </w:p>
-    <w:p>
-      <w:pPr>
-        <w:pStyle w:val="spheading1"/>
-      </w:pPr>
-      <w:bookmarkStart w:id="5" w:name="_Toc162872864"/>
+      <w:bookmarkStart w:id="14" w:name="_Toc164680082"/>
       <w:r>
         <w:lastRenderedPageBreak/>
         <w:t>Dokumentace a uživatelská příručka</w:t>
       </w:r>
-      <w:bookmarkEnd w:id="5"/>
+      <w:bookmarkEnd w:id="14"/>
     </w:p>
     <w:p>
       <w:pPr>
@@ -1246,12 +4202,12 @@
       <w:pPr>
         <w:pStyle w:val="spheading1"/>
       </w:pPr>
-      <w:bookmarkStart w:id="6" w:name="_Toc162872865"/>
+      <w:bookmarkStart w:id="15" w:name="_Toc164680083"/>
       <w:r>
         <w:lastRenderedPageBreak/>
         <w:t>Závěr</w:t>
       </w:r>
-      <w:bookmarkEnd w:id="6"/>
+      <w:bookmarkEnd w:id="15"/>
     </w:p>
     <w:p>
       <w:pPr>
@@ -1267,12 +4223,262 @@
       <w:pPr>
         <w:pStyle w:val="spheading1"/>
       </w:pPr>
-      <w:bookmarkStart w:id="7" w:name="_Toc162872866"/>
+      <w:bookmarkStart w:id="16" w:name="_Toc164680084"/>
       <w:r>
         <w:lastRenderedPageBreak/>
         <w:t>Seznam obrázků</w:t>
       </w:r>
-      <w:bookmarkEnd w:id="7"/>
+      <w:r>
+        <w:t xml:space="preserve"> a tabulek</w:t>
+      </w:r>
+      <w:bookmarkEnd w:id="16"/>
+    </w:p>
+    <w:p>
+      <w:pPr>
+        <w:pStyle w:val="TableofFigures"/>
+        <w:tabs>
+          <w:tab w:val="right" w:leader="dot" w:pos="9016"/>
+        </w:tabs>
+        <w:rPr>
+          <w:rFonts w:eastAsiaTheme="minorEastAsia"/>
+          <w:noProof/>
+          <w:lang w:val="en-CZ" w:eastAsia="en-GB"/>
+        </w:rPr>
+      </w:pPr>
+      <w:r>
+        <w:fldChar w:fldCharType="begin"/>
+      </w:r>
+      <w:r>
+        <w:instrText xml:space="preserve"> TOC \h \z \c "Obrázek" </w:instrText>
+      </w:r>
+      <w:r>
+        <w:fldChar w:fldCharType="separate"/>
+      </w:r>
+      <w:hyperlink w:anchor="_Toc164680086" w:history="1">
+        <w:r>
+          <w:rPr>
+            <w:rStyle w:val="Hyperlink"/>
+            <w:noProof/>
+          </w:rPr>
+          <w:t>Obrázek 1: Schéma zapojení</w:t>
+        </w:r>
+        <w:r>
+          <w:rPr>
+            <w:noProof/>
+            <w:webHidden/>
+          </w:rPr>
+          <w:tab/>
+        </w:r>
+        <w:r>
+          <w:rPr>
+            <w:noProof/>
+            <w:webHidden/>
+          </w:rPr>
+          <w:fldChar w:fldCharType="begin"/>
+        </w:r>
+        <w:r>
+          <w:rPr>
+            <w:noProof/>
+            <w:webHidden/>
+          </w:rPr>
+          <w:instrText xml:space="preserve"> PAGEREF _Toc164680086 \h </w:instrText>
+        </w:r>
+        <w:r>
+          <w:rPr>
+            <w:noProof/>
+            <w:webHidden/>
+          </w:rPr>
+        </w:r>
+        <w:r>
+          <w:rPr>
+            <w:noProof/>
+            <w:webHidden/>
+          </w:rPr>
+          <w:fldChar w:fldCharType="separate"/>
+        </w:r>
+        <w:r>
+          <w:rPr>
+            <w:noProof/>
+            <w:webHidden/>
+          </w:rPr>
+          <w:t>5</w:t>
+        </w:r>
+        <w:r>
+          <w:rPr>
+            <w:noProof/>
+            <w:webHidden/>
+          </w:rPr>
+          <w:fldChar w:fldCharType="end"/>
+        </w:r>
+      </w:hyperlink>
+    </w:p>
+    <w:p>
+      <w:pPr>
+        <w:pStyle w:val="spnormal"/>
+        <w:rPr>
+          <w:noProof/>
+        </w:rPr>
+      </w:pPr>
+      <w:r>
+        <w:fldChar w:fldCharType="end"/>
+      </w:r>
+      <w:r>
+        <w:fldChar w:fldCharType="begin"/>
+      </w:r>
+      <w:r>
+        <w:instrText xml:space="preserve"> TOC \h \z \c "Tabulka" </w:instrText>
+      </w:r>
+      <w:r>
+        <w:fldChar w:fldCharType="separate"/>
+      </w:r>
+    </w:p>
+    <w:p>
+      <w:pPr>
+        <w:pStyle w:val="TableofFigures"/>
+        <w:tabs>
+          <w:tab w:val="right" w:leader="dot" w:pos="9016"/>
+        </w:tabs>
+        <w:rPr>
+          <w:rFonts w:eastAsiaTheme="minorEastAsia"/>
+          <w:noProof/>
+          <w:lang w:val="en-CZ" w:eastAsia="en-GB"/>
+        </w:rPr>
+      </w:pPr>
+      <w:hyperlink w:anchor="_Toc164680088" w:history="1">
+        <w:r>
+          <w:rPr>
+            <w:rStyle w:val="Hyperlink"/>
+            <w:noProof/>
+          </w:rPr>
+          <w:t>Tabulka 1: Seznam použitých součástek</w:t>
+        </w:r>
+        <w:r>
+          <w:rPr>
+            <w:noProof/>
+            <w:webHidden/>
+          </w:rPr>
+          <w:tab/>
+        </w:r>
+        <w:r>
+          <w:rPr>
+            <w:noProof/>
+            <w:webHidden/>
+          </w:rPr>
+          <w:fldChar w:fldCharType="begin"/>
+        </w:r>
+        <w:r>
+          <w:rPr>
+            <w:noProof/>
+            <w:webHidden/>
+          </w:rPr>
+          <w:instrText xml:space="preserve"> PAGEREF _Toc164680088 \h </w:instrText>
+        </w:r>
+        <w:r>
+          <w:rPr>
+            <w:noProof/>
+            <w:webHidden/>
+          </w:rPr>
+        </w:r>
+        <w:r>
+          <w:rPr>
+            <w:noProof/>
+            <w:webHidden/>
+          </w:rPr>
+          <w:fldChar w:fldCharType="separate"/>
+        </w:r>
+        <w:r>
+          <w:rPr>
+            <w:noProof/>
+            <w:webHidden/>
+          </w:rPr>
+          <w:t>4</w:t>
+        </w:r>
+        <w:r>
+          <w:rPr>
+            <w:noProof/>
+            <w:webHidden/>
+          </w:rPr>
+          <w:fldChar w:fldCharType="end"/>
+        </w:r>
+      </w:hyperlink>
+    </w:p>
+    <w:p>
+      <w:pPr>
+        <w:pStyle w:val="TableofFigures"/>
+        <w:tabs>
+          <w:tab w:val="right" w:leader="dot" w:pos="9016"/>
+        </w:tabs>
+        <w:rPr>
+          <w:rFonts w:eastAsiaTheme="minorEastAsia"/>
+          <w:noProof/>
+          <w:lang w:val="en-CZ" w:eastAsia="en-GB"/>
+        </w:rPr>
+      </w:pPr>
+      <w:hyperlink w:anchor="_Toc164680089" w:history="1">
+        <w:r>
+          <w:rPr>
+            <w:rStyle w:val="Hyperlink"/>
+            <w:noProof/>
+          </w:rPr>
+          <w:t>Tabulka 2: Zapojení pinů</w:t>
+        </w:r>
+        <w:r>
+          <w:rPr>
+            <w:noProof/>
+            <w:webHidden/>
+          </w:rPr>
+          <w:tab/>
+        </w:r>
+        <w:r>
+          <w:rPr>
+            <w:noProof/>
+            <w:webHidden/>
+          </w:rPr>
+          <w:fldChar w:fldCharType="begin"/>
+        </w:r>
+        <w:r>
+          <w:rPr>
+            <w:noProof/>
+            <w:webHidden/>
+          </w:rPr>
+          <w:instrText xml:space="preserve"> PAGEREF _Toc164680089 \h </w:instrText>
+        </w:r>
+        <w:r>
+          <w:rPr>
+            <w:noProof/>
+            <w:webHidden/>
+          </w:rPr>
+        </w:r>
+        <w:r>
+          <w:rPr>
+            <w:noProof/>
+            <w:webHidden/>
+          </w:rPr>
+          <w:fldChar w:fldCharType="separate"/>
+        </w:r>
+        <w:r>
+          <w:rPr>
+            <w:noProof/>
+            <w:webHidden/>
+          </w:rPr>
+          <w:t>5</w:t>
+        </w:r>
+        <w:r>
+          <w:rPr>
+            <w:noProof/>
+            <w:webHidden/>
+          </w:rPr>
+          <w:fldChar w:fldCharType="end"/>
+        </w:r>
+      </w:hyperlink>
+    </w:p>
+    <w:p>
+      <w:pPr>
+        <w:pStyle w:val="spnormal"/>
+      </w:pPr>
+      <w:r>
+        <w:fldChar w:fldCharType="end"/>
+      </w:r>
     </w:p>
     <w:p>
       <w:pPr>
@@ -1288,12 +4494,12 @@
       <w:pPr>
         <w:pStyle w:val="spheading1"/>
       </w:pPr>
-      <w:bookmarkStart w:id="8" w:name="_Toc162872867"/>
+      <w:bookmarkStart w:id="17" w:name="_Toc164680085"/>
       <w:r>
         <w:lastRenderedPageBreak/>
         <w:t>Seznam použité literatury</w:t>
       </w:r>
-      <w:bookmarkEnd w:id="8"/>
+      <w:bookmarkEnd w:id="17"/>
     </w:p>
     <w:p>
       <w:pPr>
@@ -1301,7 +4507,7 @@
       </w:pPr>
     </w:p>
     <w:sectPr>
-      <w:footerReference w:type="default" r:id="rId9"/>
+      <w:footerReference w:type="default" r:id="rId10"/>
       <w:pgSz w:w="11906" w:h="16838"/>
       <w:pgMar w:top="1440" w:right="1440" w:bottom="1440" w:left="1440" w:header="708" w:footer="708" w:gutter="0"/>
       <w:cols w:space="708"/>
@@ -1463,6 +4669,150 @@
       </w:r>
     </w:p>
   </w:footnote>
+  <w:footnote w:id="1">
+    <w:p>
+      <w:pPr>
+        <w:pStyle w:val="FootnoteText"/>
+      </w:pPr>
+      <w:r>
+        <w:rPr>
+          <w:rStyle w:val="FootnoteReference"/>
+        </w:rPr>
+        <w:footnoteRef/>
+      </w:r>
+      <w:r>
+        <w:t xml:space="preserve"> </w:t>
+      </w:r>
+      <w:hyperlink r:id="rId1" w:history="1">
+        <w:r>
+          <w:rPr>
+            <w:rStyle w:val="Hyperlink"/>
+          </w:rPr>
+          <w:t>https://github.com/adafruit/Adafruit_NeoPixel</w:t>
+        </w:r>
+      </w:hyperlink>
+    </w:p>
+  </w:footnote>
+  <w:footnote w:id="2">
+    <w:p>
+      <w:pPr>
+        <w:pStyle w:val="FootnoteText"/>
+      </w:pPr>
+      <w:r>
+        <w:rPr>
+          <w:rStyle w:val="FootnoteReference"/>
+        </w:rPr>
+        <w:footnoteRef/>
+      </w:r>
+      <w:r>
+        <w:t xml:space="preserve"> </w:t>
+      </w:r>
+      <w:hyperlink r:id="rId2" w:history="1">
+        <w:r>
+          <w:rPr>
+            <w:rStyle w:val="Hyperlink"/>
+          </w:rPr>
+          <w:t>https://github.com/CZMates00/volumeControlArd</w:t>
+        </w:r>
+      </w:hyperlink>
+    </w:p>
+  </w:footnote>
+  <w:footnote w:id="3">
+    <w:p>
+      <w:pPr>
+        <w:pStyle w:val="FootnoteText"/>
+      </w:pPr>
+      <w:r>
+        <w:rPr>
+          <w:rStyle w:val="FootnoteReference"/>
+        </w:rPr>
+        <w:footnoteRef/>
+      </w:r>
+      <w:r>
+        <w:t xml:space="preserve"> </w:t>
+      </w:r>
+      <w:hyperlink r:id="rId3" w:history="1">
+        <w:r>
+          <w:rPr>
+            <w:rStyle w:val="Hyperlink"/>
+          </w:rPr>
+          <w:t>https://github.com/enthought/comtypes</w:t>
+        </w:r>
+      </w:hyperlink>
+    </w:p>
+  </w:footnote>
+  <w:footnote w:id="4">
+    <w:p>
+      <w:pPr>
+        <w:pStyle w:val="FootnoteText"/>
+      </w:pPr>
+      <w:r>
+        <w:rPr>
+          <w:rStyle w:val="FootnoteReference"/>
+        </w:rPr>
+        <w:footnoteRef/>
+      </w:r>
+      <w:r>
+        <w:t xml:space="preserve"> </w:t>
+      </w:r>
+      <w:hyperlink r:id="rId4" w:history="1">
+        <w:r>
+          <w:rPr>
+            <w:rStyle w:val="Hyperlink"/>
+          </w:rPr>
+          <w:t>https://github.com/AndreMiras/pycaw</w:t>
+        </w:r>
+      </w:hyperlink>
+    </w:p>
+  </w:footnote>
+  <w:footnote w:id="5">
+    <w:p>
+      <w:pPr>
+        <w:pStyle w:val="FootnoteText"/>
+      </w:pPr>
+      <w:r>
+        <w:rPr>
+          <w:rStyle w:val="FootnoteReference"/>
+        </w:rPr>
+        <w:footnoteRef/>
+      </w:r>
+      <w:r>
+        <w:t xml:space="preserve"> </w:t>
+      </w:r>
+      <w:hyperlink r:id="rId5" w:history="1">
+        <w:r>
+          <w:rPr>
+            <w:rStyle w:val="Hyperlink"/>
+          </w:rPr>
+          <w:t>https://github.com/pyserial/pyserial</w:t>
+        </w:r>
+      </w:hyperlink>
+    </w:p>
+  </w:footnote>
+  <w:footnote w:id="6">
+    <w:p>
+      <w:pPr>
+        <w:pStyle w:val="FootnoteText"/>
+      </w:pPr>
+      <w:r>
+        <w:rPr>
+          <w:rStyle w:val="FootnoteReference"/>
+        </w:rPr>
+        <w:footnoteRef/>
+      </w:r>
+      <w:r>
+        <w:t xml:space="preserve"> </w:t>
+      </w:r>
+      <w:hyperlink r:id="rId6" w:history="1">
+        <w:r>
+          <w:rPr>
+            <w:rStyle w:val="Hyperlink"/>
+          </w:rPr>
+          <w:t>https://github.com/CZMates00/volumeControlArd</w:t>
+        </w:r>
+      </w:hyperlink>
+    </w:p>
+  </w:footnote>
 </w:footnotes>
 </file>
 
@@ -1471,7 +4821,7 @@
   <w:abstractNum w:abstractNumId="0" w15:restartNumberingAfterBreak="0">
     <w:nsid w:val="41CE4847"/>
     <w:multiLevelType w:val="multilevel"/>
-    <w:tmpl w:val="FFB42DE4"/>
+    <w:tmpl w:val="32A2CD9E"/>
     <w:lvl w:ilvl="0">
       <w:start w:val="1"/>
       <w:numFmt w:val="decimal"/>
@@ -1581,6 +4931,119 @@
       </w:pPr>
       <w:rPr>
         <w:rFonts w:hint="default"/>
+      </w:rPr>
+    </w:lvl>
+  </w:abstractNum>
+  <w:abstractNum w:abstractNumId="1" w15:restartNumberingAfterBreak="0">
+    <w:nsid w:val="7CDE1736"/>
+    <w:multiLevelType w:val="hybridMultilevel"/>
+    <w:tmpl w:val="5C2C76E6"/>
+    <w:lvl w:ilvl="0" w:tplc="08090001">
+      <w:start w:val="1"/>
+      <w:numFmt w:val="bullet"/>
+      <w:lvlText w:val=""/>
+      <w:lvlJc w:val="left"/>
+      <w:pPr>
+        <w:ind w:left="720" w:hanging="360"/>
+      </w:pPr>
+      <w:rPr>
+        <w:rFonts w:ascii="Symbol" w:hAnsi="Symbol" w:hint="default"/>
+      </w:rPr>
+    </w:lvl>
+    <w:lvl w:ilvl="1" w:tplc="08090003" w:tentative="1">
+      <w:start w:val="1"/>
+      <w:numFmt w:val="bullet"/>
+      <w:lvlText w:val="o"/>
+      <w:lvlJc w:val="left"/>
+      <w:pPr>
+        <w:ind w:left="1440" w:hanging="360"/>
+      </w:pPr>
+      <w:rPr>
+        <w:rFonts w:ascii="Courier New" w:hAnsi="Courier New" w:hint="default"/>
+      </w:rPr>
+    </w:lvl>
+    <w:lvl w:ilvl="2" w:tplc="08090005" w:tentative="1">
+      <w:start w:val="1"/>
+      <w:numFmt w:val="bullet"/>
+      <w:lvlText w:val=""/>
+      <w:lvlJc w:val="left"/>
+      <w:pPr>
+        <w:ind w:left="2160" w:hanging="360"/>
+      </w:pPr>
+      <w:rPr>
+        <w:rFonts w:ascii="Wingdings" w:hAnsi="Wingdings" w:hint="default"/>
+      </w:rPr>
+    </w:lvl>
+    <w:lvl w:ilvl="3" w:tplc="08090001" w:tentative="1">
+      <w:start w:val="1"/>
+      <w:numFmt w:val="bullet"/>
+      <w:lvlText w:val=""/>
+      <w:lvlJc w:val="left"/>
+      <w:pPr>
+        <w:ind w:left="2880" w:hanging="360"/>
+      </w:pPr>
+      <w:rPr>
+        <w:rFonts w:ascii="Symbol" w:hAnsi="Symbol" w:hint="default"/>
+      </w:rPr>
+    </w:lvl>
+    <w:lvl w:ilvl="4" w:tplc="08090003" w:tentative="1">
+      <w:start w:val="1"/>
+      <w:numFmt w:val="bullet"/>
+      <w:lvlText w:val="o"/>
+      <w:lvlJc w:val="left"/>
+      <w:pPr>
+        <w:ind w:left="3600" w:hanging="360"/>
+      </w:pPr>
+      <w:rPr>
+        <w:rFonts w:ascii="Courier New" w:hAnsi="Courier New" w:hint="default"/>
+      </w:rPr>
+    </w:lvl>
+    <w:lvl w:ilvl="5" w:tplc="08090005" w:tentative="1">
+      <w:start w:val="1"/>
+      <w:numFmt w:val="bullet"/>
+      <w:lvlText w:val=""/>
+      <w:lvlJc w:val="left"/>
+      <w:pPr>
+        <w:ind w:left="4320" w:hanging="360"/>
+      </w:pPr>
+      <w:rPr>
+        <w:rFonts w:ascii="Wingdings" w:hAnsi="Wingdings" w:hint="default"/>
+      </w:rPr>
+    </w:lvl>
+    <w:lvl w:ilvl="6" w:tplc="08090001" w:tentative="1">
+      <w:start w:val="1"/>
+      <w:numFmt w:val="bullet"/>
+      <w:lvlText w:val=""/>
+      <w:lvlJc w:val="left"/>
+      <w:pPr>
+        <w:ind w:left="5040" w:hanging="360"/>
+      </w:pPr>
+      <w:rPr>
+        <w:rFonts w:ascii="Symbol" w:hAnsi="Symbol" w:hint="default"/>
+      </w:rPr>
+    </w:lvl>
+    <w:lvl w:ilvl="7" w:tplc="08090003" w:tentative="1">
+      <w:start w:val="1"/>
+      <w:numFmt w:val="bullet"/>
+      <w:lvlText w:val="o"/>
+      <w:lvlJc w:val="left"/>
+      <w:pPr>
+        <w:ind w:left="5760" w:hanging="360"/>
+      </w:pPr>
+      <w:rPr>
+        <w:rFonts w:ascii="Courier New" w:hAnsi="Courier New" w:hint="default"/>
+      </w:rPr>
+    </w:lvl>
+    <w:lvl w:ilvl="8" w:tplc="08090005" w:tentative="1">
+      <w:start w:val="1"/>
+      <w:numFmt w:val="bullet"/>
+      <w:lvlText w:val=""/>
+      <w:lvlJc w:val="left"/>
+      <w:pPr>
+        <w:ind w:left="6480" w:hanging="360"/>
+      </w:pPr>
+      <w:rPr>
+        <w:rFonts w:ascii="Wingdings" w:hAnsi="Wingdings" w:hint="default"/>
       </w:rPr>
     </w:lvl>
   </w:abstractNum>
@@ -1592,6 +5055,9 @@
   </w:num>
   <w:num w:numId="3" w16cid:durableId="766924798">
     <w:abstractNumId w:val="0"/>
+  </w:num>
+  <w:num w:numId="4" w16cid:durableId="90012539">
+    <w:abstractNumId w:val="1"/>
   </w:num>
 </w:numbering>
 </file>
@@ -2281,13 +5747,13 @@
     <w:next w:val="spnormal"/>
     <w:autoRedefine/>
     <w:qFormat/>
-    <w:rsid w:val="00A4372D"/>
+    <w:rsid w:val="0066738F"/>
     <w:pPr>
       <w:numPr>
         <w:ilvl w:val="2"/>
         <w:numId w:val="3"/>
       </w:numPr>
-      <w:spacing w:after="160" w:line="360" w:lineRule="auto"/>
+      <w:spacing w:after="160"/>
       <w:jc w:val="both"/>
     </w:pPr>
     <w:rPr>
@@ -2687,6 +6153,120 @@
       <w:u w:val="single"/>
     </w:rPr>
   </w:style>
+  <w:style w:type="table" w:styleId="TableGrid">
+    <w:name w:val="Table Grid"/>
+    <w:basedOn w:val="TableNormal"/>
+    <w:uiPriority w:val="39"/>
+    <w:rsid w:val="00654265"/>
+    <w:tblPr>
+      <w:tblBorders>
+        <w:top w:val="single" w:sz="4" w:space="0" w:color="auto"/>
+        <w:left w:val="single" w:sz="4" w:space="0" w:color="auto"/>
+        <w:bottom w:val="single" w:sz="4" w:space="0" w:color="auto"/>
+        <w:right w:val="single" w:sz="4" w:space="0" w:color="auto"/>
+        <w:insideH w:val="single" w:sz="4" w:space="0" w:color="auto"/>
+        <w:insideV w:val="single" w:sz="4" w:space="0" w:color="auto"/>
+      </w:tblBorders>
+    </w:tblPr>
+  </w:style>
+  <w:style w:type="paragraph" w:styleId="Caption">
+    <w:name w:val="caption"/>
+    <w:basedOn w:val="Normal"/>
+    <w:next w:val="Normal"/>
+    <w:uiPriority w:val="35"/>
+    <w:unhideWhenUsed/>
+    <w:qFormat/>
+    <w:rsid w:val="00654265"/>
+    <w:pPr>
+      <w:spacing w:after="200"/>
+    </w:pPr>
+    <w:rPr>
+      <w:i/>
+      <w:iCs/>
+      <w:color w:val="0E2841" w:themeColor="text2"/>
+      <w:sz w:val="18"/>
+      <w:szCs w:val="18"/>
+    </w:rPr>
+  </w:style>
+  <w:style w:type="paragraph" w:styleId="FootnoteText">
+    <w:name w:val="footnote text"/>
+    <w:basedOn w:val="Normal"/>
+    <w:link w:val="FootnoteTextChar"/>
+    <w:uiPriority w:val="99"/>
+    <w:semiHidden/>
+    <w:unhideWhenUsed/>
+    <w:rsid w:val="00ED2D44"/>
+    <w:rPr>
+      <w:sz w:val="20"/>
+      <w:szCs w:val="20"/>
+    </w:rPr>
+  </w:style>
+  <w:style w:type="character" w:customStyle="1" w:styleId="FootnoteTextChar">
+    <w:name w:val="Footnote Text Char"/>
+    <w:basedOn w:val="DefaultParagraphFont"/>
+    <w:link w:val="FootnoteText"/>
+    <w:uiPriority w:val="99"/>
+    <w:semiHidden/>
+    <w:rsid w:val="00ED2D44"/>
+    <w:rPr>
+      <w:sz w:val="20"/>
+      <w:szCs w:val="20"/>
+    </w:rPr>
+  </w:style>
+  <w:style w:type="character" w:styleId="FootnoteReference">
+    <w:name w:val="footnote reference"/>
+    <w:basedOn w:val="DefaultParagraphFont"/>
+    <w:uiPriority w:val="99"/>
+    <w:semiHidden/>
+    <w:unhideWhenUsed/>
+    <w:rsid w:val="00ED2D44"/>
+    <w:rPr>
+      <w:vertAlign w:val="superscript"/>
+    </w:rPr>
+  </w:style>
+  <w:style w:type="character" w:styleId="UnresolvedMention">
+    <w:name w:val="Unresolved Mention"/>
+    <w:basedOn w:val="DefaultParagraphFont"/>
+    <w:uiPriority w:val="99"/>
+    <w:semiHidden/>
+    <w:unhideWhenUsed/>
+    <w:rsid w:val="00ED2D44"/>
+    <w:rPr>
+      <w:color w:val="605E5C"/>
+      <w:shd w:val="clear" w:color="auto" w:fill="E1DFDD"/>
+    </w:rPr>
+  </w:style>
+  <w:style w:type="paragraph" w:styleId="TableofFigures">
+    <w:name w:val="table of figures"/>
+    <w:basedOn w:val="Normal"/>
+    <w:next w:val="Normal"/>
+    <w:uiPriority w:val="99"/>
+    <w:unhideWhenUsed/>
+    <w:rsid w:val="00380374"/>
+  </w:style>
+  <w:style w:type="character" w:styleId="PlaceholderText">
+    <w:name w:val="Placeholder Text"/>
+    <w:basedOn w:val="DefaultParagraphFont"/>
+    <w:uiPriority w:val="99"/>
+    <w:semiHidden/>
+    <w:rsid w:val="00382F19"/>
+    <w:rPr>
+      <w:color w:val="666666"/>
+    </w:rPr>
+  </w:style>
+  <w:style w:type="paragraph" w:styleId="TOC3">
+    <w:name w:val="toc 3"/>
+    <w:basedOn w:val="Normal"/>
+    <w:next w:val="Normal"/>
+    <w:autoRedefine/>
+    <w:uiPriority w:val="39"/>
+    <w:unhideWhenUsed/>
+    <w:rsid w:val="00641E52"/>
+    <w:pPr>
+      <w:spacing w:after="100"/>
+      <w:ind w:left="480"/>
+    </w:pPr>
+  </w:style>
 </w:styles>
 </file>
 

</xml_diff>